<commit_message>
Project-080422 In process 120422
</commit_message>
<xml_diff>
--- a/shubham/Project-080422/Project-080422 Plan-Documentation.docx
+++ b/shubham/Project-080422/Project-080422 Plan-Documentation.docx
@@ -690,15 +690,7 @@
         <w:jc w:val="both"/>
       </w:pPr>
       <w:r>
-        <w:t>6.) Eccentricity (</w:t>
-      </w:r>
-      <w:proofErr w:type="spellStart"/>
-      <w:r>
-        <w:t>Ec</w:t>
-      </w:r>
-      <w:proofErr w:type="spellEnd"/>
-      <w:r>
-        <w:t>): Eccentricity of the ellipse having the same moments as the region.</w:t>
+        <w:t>6.) Eccentricity (Ec): Eccentricity of the ellipse having the same moments as the region.</w:t>
       </w:r>
     </w:p>
     <w:p>
@@ -786,39 +778,7 @@
         <w:jc w:val="both"/>
       </w:pPr>
       <w:r>
-        <w:t>17.) Class (</w:t>
-      </w:r>
-      <w:proofErr w:type="spellStart"/>
-      <w:r>
-        <w:t>Seker</w:t>
-      </w:r>
-      <w:proofErr w:type="spellEnd"/>
-      <w:r>
-        <w:t xml:space="preserve">, </w:t>
-      </w:r>
-      <w:proofErr w:type="spellStart"/>
-      <w:r>
-        <w:t>Barbunya</w:t>
-      </w:r>
-      <w:proofErr w:type="spellEnd"/>
-      <w:r>
-        <w:t xml:space="preserve">, Bombay, Cali, </w:t>
-      </w:r>
-      <w:proofErr w:type="spellStart"/>
-      <w:r>
-        <w:t>Dermosan</w:t>
-      </w:r>
-      <w:proofErr w:type="spellEnd"/>
-      <w:r>
-        <w:t xml:space="preserve">, </w:t>
-      </w:r>
-      <w:proofErr w:type="spellStart"/>
-      <w:r>
-        <w:t>Horoz</w:t>
-      </w:r>
-      <w:proofErr w:type="spellEnd"/>
-      <w:r>
-        <w:t xml:space="preserve"> and Sira)</w:t>
+        <w:t>17.) Class (Seker, Barbunya, Bombay, Cali, Dermosan, Horoz and Sira)</w:t>
       </w:r>
     </w:p>
     <w:p>
@@ -909,21 +869,7 @@
         <w:rPr>
           <w:szCs w:val="22"/>
         </w:rPr>
-        <w:t xml:space="preserve">Read data in </w:t>
-      </w:r>
-      <w:proofErr w:type="spellStart"/>
-      <w:r>
-        <w:rPr>
-          <w:szCs w:val="22"/>
-        </w:rPr>
-        <w:t>jupyter</w:t>
-      </w:r>
-      <w:proofErr w:type="spellEnd"/>
-      <w:r>
-        <w:rPr>
-          <w:szCs w:val="22"/>
-        </w:rPr>
-        <w:t xml:space="preserve"> notebook using pandas Library.</w:t>
+        <w:t>Read data in jupyter notebook using pandas Library.</w:t>
       </w:r>
     </w:p>
     <w:p>
@@ -963,7 +909,6 @@
         </w:rPr>
         <w:t xml:space="preserve">Using </w:t>
       </w:r>
-      <w:proofErr w:type="spellStart"/>
       <w:r>
         <w:rPr>
           <w:b/>
@@ -972,7 +917,6 @@
         </w:rPr>
         <w:t>sklearn</w:t>
       </w:r>
-      <w:proofErr w:type="spellEnd"/>
       <w:r>
         <w:rPr>
           <w:szCs w:val="22"/>
@@ -1058,7 +1002,6 @@
         </w:rPr>
         <w:t xml:space="preserve">2.uses </w:t>
       </w:r>
-      <w:proofErr w:type="spellStart"/>
       <w:r>
         <w:rPr>
           <w:b/>
@@ -1067,7 +1010,6 @@
         </w:rPr>
         <w:t>sklearn</w:t>
       </w:r>
-      <w:proofErr w:type="spellEnd"/>
       <w:r>
         <w:rPr>
           <w:szCs w:val="22"/>
@@ -1130,16 +1072,8 @@
         <w:rPr>
           <w:szCs w:val="22"/>
         </w:rPr>
-        <w:t xml:space="preserve">Read dataset from excel to pandas </w:t>
-      </w:r>
-      <w:proofErr w:type="spellStart"/>
-      <w:r>
-        <w:rPr>
-          <w:szCs w:val="22"/>
-        </w:rPr>
-        <w:t>dataframe</w:t>
-      </w:r>
-      <w:proofErr w:type="spellEnd"/>
+        <w:t>Read dataset from excel to pandas dataframe</w:t>
+      </w:r>
     </w:p>
     <w:p>
       <w:pPr>
@@ -1182,21 +1116,7 @@
         <w:rPr>
           <w:szCs w:val="22"/>
         </w:rPr>
-        <w:t>converted those datasets into dictionary format using ‘</w:t>
-      </w:r>
-      <w:proofErr w:type="spellStart"/>
-      <w:r>
-        <w:rPr>
-          <w:szCs w:val="22"/>
-        </w:rPr>
-        <w:t>to_dict</w:t>
-      </w:r>
-      <w:proofErr w:type="spellEnd"/>
-      <w:r>
-        <w:rPr>
-          <w:szCs w:val="22"/>
-        </w:rPr>
-        <w:t>’ pandas inbuild method.</w:t>
+        <w:t>converted those datasets into dictionary format using ‘to_dict’ pandas inbuild method.</w:t>
       </w:r>
     </w:p>
     <w:p>
@@ -1270,21 +1190,7 @@
         <w:rPr>
           <w:szCs w:val="22"/>
         </w:rPr>
-        <w:t>Used “</w:t>
-      </w:r>
-      <w:proofErr w:type="spellStart"/>
-      <w:r>
-        <w:rPr>
-          <w:szCs w:val="22"/>
-        </w:rPr>
-        <w:t>pymongo</w:t>
-      </w:r>
-      <w:proofErr w:type="spellEnd"/>
-      <w:r>
-        <w:rPr>
-          <w:szCs w:val="22"/>
-        </w:rPr>
-        <w:t>” python module.</w:t>
+        <w:t>Used “pymongo” python module.</w:t>
       </w:r>
     </w:p>
     <w:p>
@@ -1322,49 +1228,787 @@
         <w:rPr>
           <w:szCs w:val="22"/>
         </w:rPr>
-        <w:t>Created three collections “</w:t>
-      </w:r>
-      <w:proofErr w:type="spellStart"/>
-      <w:r>
-        <w:rPr>
-          <w:szCs w:val="22"/>
-        </w:rPr>
-        <w:t>train_data</w:t>
-      </w:r>
-      <w:proofErr w:type="spellEnd"/>
-      <w:r>
-        <w:rPr>
-          <w:szCs w:val="22"/>
-        </w:rPr>
-        <w:t>”,  “</w:t>
-      </w:r>
-      <w:proofErr w:type="spellStart"/>
-      <w:r>
-        <w:rPr>
-          <w:szCs w:val="22"/>
-        </w:rPr>
-        <w:t>test_data</w:t>
-      </w:r>
-      <w:proofErr w:type="spellEnd"/>
-      <w:r>
-        <w:rPr>
-          <w:szCs w:val="22"/>
-        </w:rPr>
-        <w:t>”, ”</w:t>
-      </w:r>
-      <w:proofErr w:type="spellStart"/>
-      <w:r>
-        <w:rPr>
-          <w:szCs w:val="22"/>
-        </w:rPr>
-        <w:t>validation_data</w:t>
-      </w:r>
-      <w:proofErr w:type="spellEnd"/>
-      <w:r>
-        <w:rPr>
-          <w:szCs w:val="22"/>
-        </w:rPr>
-        <w:t>”.</w:t>
+        <w:t>Created three collections “train_data”,  “test_data”, ”validation_data”.</w:t>
+      </w:r>
+    </w:p>
+    <w:p>
+      <w:pPr>
+        <w:jc w:val="both"/>
+        <w:rPr>
+          <w:szCs w:val="22"/>
+        </w:rPr>
+      </w:pPr>
+    </w:p>
+    <w:p>
+      <w:pPr>
+        <w:jc w:val="both"/>
+        <w:rPr>
+          <w:szCs w:val="22"/>
+        </w:rPr>
+      </w:pPr>
+    </w:p>
+    <w:p>
+      <w:pPr>
+        <w:pStyle w:val="ListParagraph"/>
+        <w:numPr>
+          <w:ilvl w:val="0"/>
+          <w:numId w:val="5"/>
+        </w:numPr>
+        <w:jc w:val="both"/>
+        <w:rPr>
+          <w:sz w:val="32"/>
+          <w:szCs w:val="32"/>
+        </w:rPr>
+      </w:pPr>
+      <w:r>
+        <w:rPr>
+          <w:sz w:val="32"/>
+          <w:szCs w:val="32"/>
+        </w:rPr>
+        <w:t>Export data from database in CSV format.</w:t>
+      </w:r>
+    </w:p>
+    <w:p>
+      <w:pPr>
+        <w:pStyle w:val="ListParagraph"/>
+        <w:numPr>
+          <w:ilvl w:val="0"/>
+          <w:numId w:val="8"/>
+        </w:numPr>
+        <w:jc w:val="both"/>
+        <w:rPr>
+          <w:szCs w:val="22"/>
+        </w:rPr>
+      </w:pPr>
+      <w:r>
+        <w:rPr>
+          <w:szCs w:val="22"/>
+        </w:rPr>
+        <w:t>After that fetched data form mongoDB using same library pymongo.</w:t>
+      </w:r>
+    </w:p>
+    <w:p>
+      <w:pPr>
+        <w:pStyle w:val="ListParagraph"/>
+        <w:numPr>
+          <w:ilvl w:val="0"/>
+          <w:numId w:val="8"/>
+        </w:numPr>
+        <w:jc w:val="both"/>
+        <w:rPr>
+          <w:szCs w:val="22"/>
+        </w:rPr>
+      </w:pPr>
+      <w:r>
+        <w:rPr>
+          <w:szCs w:val="22"/>
+        </w:rPr>
+        <w:t>And save it as CSV format. For data model training.</w:t>
+      </w:r>
+    </w:p>
+    <w:p>
+      <w:pPr>
+        <w:pStyle w:val="ListParagraph"/>
+        <w:jc w:val="both"/>
+        <w:rPr>
+          <w:szCs w:val="22"/>
+        </w:rPr>
+      </w:pPr>
+    </w:p>
+    <w:p>
+      <w:pPr>
+        <w:pStyle w:val="ListParagraph"/>
+        <w:numPr>
+          <w:ilvl w:val="0"/>
+          <w:numId w:val="5"/>
+        </w:numPr>
+        <w:jc w:val="both"/>
+        <w:rPr>
+          <w:sz w:val="32"/>
+          <w:szCs w:val="32"/>
+        </w:rPr>
+      </w:pPr>
+      <w:r>
+        <w:rPr>
+          <w:sz w:val="32"/>
+          <w:szCs w:val="32"/>
+        </w:rPr>
+        <w:t>Data processing</w:t>
+      </w:r>
+      <w:r>
+        <w:rPr>
+          <w:sz w:val="32"/>
+          <w:szCs w:val="32"/>
+        </w:rPr>
+        <w:t>.</w:t>
+      </w:r>
+    </w:p>
+    <w:p>
+      <w:pPr>
+        <w:pStyle w:val="ListParagraph"/>
+        <w:numPr>
+          <w:ilvl w:val="0"/>
+          <w:numId w:val="9"/>
+        </w:numPr>
+        <w:jc w:val="both"/>
+        <w:rPr>
+          <w:szCs w:val="22"/>
+        </w:rPr>
+      </w:pPr>
+      <w:r>
+        <w:rPr>
+          <w:szCs w:val="22"/>
+        </w:rPr>
+        <w:t>R</w:t>
+      </w:r>
+      <w:r>
+        <w:rPr>
+          <w:szCs w:val="22"/>
+        </w:rPr>
+        <w:t xml:space="preserve">eading CSV file data using pandas lib </w:t>
+      </w:r>
+    </w:p>
+    <w:p>
+      <w:pPr>
+        <w:pStyle w:val="ListParagraph"/>
+        <w:numPr>
+          <w:ilvl w:val="0"/>
+          <w:numId w:val="9"/>
+        </w:numPr>
+        <w:jc w:val="both"/>
+        <w:rPr>
+          <w:szCs w:val="22"/>
+        </w:rPr>
+      </w:pPr>
+      <w:r>
+        <w:rPr>
+          <w:szCs w:val="22"/>
+        </w:rPr>
+        <w:t xml:space="preserve">Getting information about </w:t>
+      </w:r>
+      <w:r>
+        <w:rPr>
+          <w:szCs w:val="22"/>
+        </w:rPr>
+        <w:t>data.</w:t>
+      </w:r>
+      <w:r>
+        <w:rPr>
+          <w:szCs w:val="22"/>
+        </w:rPr>
+        <w:t xml:space="preserve"> how may Nan </w:t>
+      </w:r>
+      <w:r>
+        <w:rPr>
+          <w:szCs w:val="22"/>
+        </w:rPr>
+        <w:t>values,</w:t>
+      </w:r>
+      <w:r>
+        <w:rPr>
+          <w:szCs w:val="22"/>
+        </w:rPr>
+        <w:t xml:space="preserve"> data type of each columns. Etc.</w:t>
+      </w:r>
+    </w:p>
+    <w:p>
+      <w:pPr>
+        <w:pStyle w:val="ListParagraph"/>
+        <w:numPr>
+          <w:ilvl w:val="0"/>
+          <w:numId w:val="9"/>
+        </w:numPr>
+        <w:jc w:val="both"/>
+        <w:rPr>
+          <w:szCs w:val="22"/>
+        </w:rPr>
+      </w:pPr>
+      <w:r>
+        <w:rPr>
+          <w:szCs w:val="22"/>
+        </w:rPr>
+        <w:t>Uses .info() , .describe() methods for understanding this data.</w:t>
+      </w:r>
+    </w:p>
+    <w:p>
+      <w:pPr>
+        <w:pStyle w:val="ListParagraph"/>
+        <w:numPr>
+          <w:ilvl w:val="0"/>
+          <w:numId w:val="9"/>
+        </w:numPr>
+        <w:jc w:val="both"/>
+        <w:rPr>
+          <w:szCs w:val="22"/>
+        </w:rPr>
+      </w:pPr>
+      <w:r>
+        <w:rPr>
+          <w:szCs w:val="22"/>
+        </w:rPr>
+        <w:t xml:space="preserve">Plotting correlation plot </w:t>
+      </w:r>
+      <w:r>
+        <w:rPr>
+          <w:szCs w:val="22"/>
+        </w:rPr>
+        <w:t>of data features for getting correlation information with each feature with other features.</w:t>
+      </w:r>
+      <w:r>
+        <w:rPr>
+          <w:szCs w:val="22"/>
+        </w:rPr>
+        <w:t xml:space="preserve"> Using matplotlib subplot</w:t>
+      </w:r>
+      <w:r>
+        <w:rPr>
+          <w:szCs w:val="22"/>
+        </w:rPr>
+        <w:t>s</w:t>
+      </w:r>
+      <w:r>
+        <w:rPr>
+          <w:szCs w:val="22"/>
+        </w:rPr>
+        <w:t xml:space="preserve"> </w:t>
+      </w:r>
+      <w:r>
+        <w:rPr>
+          <w:szCs w:val="22"/>
+        </w:rPr>
+        <w:t>method.</w:t>
+      </w:r>
+    </w:p>
+    <w:p>
+      <w:pPr>
+        <w:pStyle w:val="Heading2"/>
+        <w:numPr>
+          <w:ilvl w:val="0"/>
+          <w:numId w:val="9"/>
+        </w:numPr>
+        <w:shd w:val="clear" w:color="auto" w:fill="FFFFFF"/>
+        <w:spacing w:before="153"/>
+        <w:rPr>
+          <w:rFonts w:asciiTheme="minorHAnsi" w:hAnsiTheme="minorHAnsi" w:cstheme="minorHAnsi"/>
+          <w:color w:val="000000"/>
+          <w:sz w:val="22"/>
+          <w:szCs w:val="22"/>
+        </w:rPr>
+      </w:pPr>
+      <w:r>
+        <w:rPr>
+          <w:rFonts w:asciiTheme="minorHAnsi" w:hAnsiTheme="minorHAnsi" w:cstheme="minorHAnsi"/>
+          <w:color w:val="000000"/>
+          <w:sz w:val="22"/>
+          <w:szCs w:val="22"/>
+        </w:rPr>
+        <w:t>Scaling data usin</w:t>
+      </w:r>
+      <w:r>
+        <w:rPr>
+          <w:rFonts w:asciiTheme="minorHAnsi" w:hAnsiTheme="minorHAnsi" w:cstheme="minorHAnsi"/>
+          <w:color w:val="000000"/>
+          <w:sz w:val="22"/>
+          <w:szCs w:val="22"/>
+        </w:rPr>
+        <w:t>g</w:t>
+      </w:r>
+      <w:r>
+        <w:rPr>
+          <w:rFonts w:asciiTheme="minorHAnsi" w:hAnsiTheme="minorHAnsi" w:cstheme="minorHAnsi"/>
+          <w:color w:val="000000"/>
+          <w:sz w:val="22"/>
+          <w:szCs w:val="22"/>
+        </w:rPr>
+        <w:t xml:space="preserve"> StandardScaler </w:t>
+      </w:r>
+      <w:r>
+        <w:rPr>
+          <w:rFonts w:asciiTheme="minorHAnsi" w:hAnsiTheme="minorHAnsi" w:cstheme="minorHAnsi"/>
+          <w:color w:val="000000"/>
+          <w:sz w:val="22"/>
+          <w:szCs w:val="22"/>
+        </w:rPr>
+        <w:t>(</w:t>
+      </w:r>
+      <w:r>
+        <w:rPr>
+          <w:rFonts w:asciiTheme="minorHAnsi" w:hAnsiTheme="minorHAnsi" w:cstheme="minorHAnsi"/>
+          <w:i/>
+          <w:iCs/>
+          <w:color w:val="000000"/>
+          <w:sz w:val="22"/>
+          <w:szCs w:val="22"/>
+          <w:u w:val="single"/>
+        </w:rPr>
+        <w:t>from sklearn.preprocessing import StandardScaler</w:t>
+      </w:r>
+      <w:r>
+        <w:rPr>
+          <w:rFonts w:asciiTheme="minorHAnsi" w:hAnsiTheme="minorHAnsi" w:cstheme="minorHAnsi"/>
+          <w:color w:val="000000"/>
+          <w:sz w:val="22"/>
+          <w:szCs w:val="22"/>
+        </w:rPr>
+        <w:t>)</w:t>
+      </w:r>
+    </w:p>
+    <w:p>
+      <w:pPr>
+        <w:pStyle w:val="ListParagraph"/>
+        <w:numPr>
+          <w:ilvl w:val="0"/>
+          <w:numId w:val="9"/>
+        </w:numPr>
+      </w:pPr>
+      <w:r>
+        <w:t xml:space="preserve">Scaling the train data </w:t>
+      </w:r>
+    </w:p>
+    <w:p/>
+    <w:p>
+      <w:pPr>
+        <w:pStyle w:val="Heading2"/>
+        <w:numPr>
+          <w:ilvl w:val="0"/>
+          <w:numId w:val="11"/>
+        </w:numPr>
+        <w:shd w:val="clear" w:color="auto" w:fill="FFFFFF"/>
+        <w:spacing w:before="153"/>
+        <w:rPr>
+          <w:rFonts w:asciiTheme="minorHAnsi" w:eastAsia="Times New Roman" w:hAnsiTheme="minorHAnsi" w:cstheme="minorHAnsi"/>
+          <w:color w:val="000000"/>
+          <w:sz w:val="32"/>
+          <w:szCs w:val="32"/>
+        </w:rPr>
+      </w:pPr>
+      <w:r>
+        <w:rPr>
+          <w:rFonts w:asciiTheme="minorHAnsi" w:hAnsiTheme="minorHAnsi" w:cstheme="minorHAnsi"/>
+          <w:color w:val="000000"/>
+          <w:sz w:val="32"/>
+          <w:szCs w:val="32"/>
+        </w:rPr>
+        <w:t>Data Clustering</w:t>
+      </w:r>
+    </w:p>
+    <w:p>
+      <w:pPr>
+        <w:pStyle w:val="ListParagraph"/>
+        <w:numPr>
+          <w:ilvl w:val="0"/>
+          <w:numId w:val="12"/>
+        </w:numPr>
+        <w:jc w:val="both"/>
+        <w:rPr>
+          <w:szCs w:val="22"/>
+        </w:rPr>
+      </w:pPr>
+      <w:r>
+        <w:rPr>
+          <w:szCs w:val="22"/>
+        </w:rPr>
+        <w:t>Importing KMeans for clustering</w:t>
+      </w:r>
+      <w:r>
+        <w:rPr>
+          <w:szCs w:val="22"/>
+        </w:rPr>
+        <w:t xml:space="preserve"> (</w:t>
+      </w:r>
+      <w:r>
+        <w:rPr>
+          <w:i/>
+          <w:iCs/>
+          <w:szCs w:val="22"/>
+        </w:rPr>
+        <w:t>from sklearn.cluster import KMeans</w:t>
+      </w:r>
+      <w:r>
+        <w:rPr>
+          <w:szCs w:val="22"/>
+        </w:rPr>
+        <w:t>)</w:t>
+      </w:r>
+    </w:p>
+    <w:p>
+      <w:pPr>
+        <w:pStyle w:val="ListParagraph"/>
+        <w:numPr>
+          <w:ilvl w:val="0"/>
+          <w:numId w:val="12"/>
+        </w:numPr>
+        <w:jc w:val="both"/>
+        <w:rPr>
+          <w:szCs w:val="22"/>
+        </w:rPr>
+      </w:pPr>
+      <w:r>
+        <w:rPr>
+          <w:szCs w:val="22"/>
+        </w:rPr>
+        <w:t>Keep n_clusters = 7 , because we know that we have 7 unique classes in dataset</w:t>
+      </w:r>
+    </w:p>
+    <w:p>
+      <w:pPr>
+        <w:pStyle w:val="Heading2"/>
+        <w:shd w:val="clear" w:color="auto" w:fill="FFFFFF"/>
+        <w:spacing w:before="153"/>
+        <w:rPr>
+          <w:rFonts w:ascii="Helvetica" w:hAnsi="Helvetica"/>
+          <w:color w:val="000000"/>
+          <w:sz w:val="33"/>
+          <w:szCs w:val="33"/>
+        </w:rPr>
+      </w:pPr>
+    </w:p>
+    <w:p>
+      <w:pPr>
+        <w:pStyle w:val="Heading2"/>
+        <w:numPr>
+          <w:ilvl w:val="0"/>
+          <w:numId w:val="13"/>
+        </w:numPr>
+        <w:shd w:val="clear" w:color="auto" w:fill="FFFFFF"/>
+        <w:spacing w:before="153"/>
+        <w:rPr>
+          <w:rFonts w:asciiTheme="minorHAnsi" w:eastAsia="Times New Roman" w:hAnsiTheme="minorHAnsi" w:cstheme="minorHAnsi"/>
+          <w:color w:val="000000"/>
+          <w:sz w:val="32"/>
+          <w:szCs w:val="32"/>
+        </w:rPr>
+      </w:pPr>
+      <w:r>
+        <w:rPr>
+          <w:rFonts w:asciiTheme="minorHAnsi" w:hAnsiTheme="minorHAnsi" w:cstheme="minorHAnsi"/>
+          <w:color w:val="000000"/>
+          <w:sz w:val="32"/>
+          <w:szCs w:val="32"/>
+        </w:rPr>
+        <w:t>Get best model of each cluste</w:t>
+      </w:r>
+      <w:r>
+        <w:rPr>
+          <w:rFonts w:asciiTheme="minorHAnsi" w:hAnsiTheme="minorHAnsi" w:cstheme="minorHAnsi"/>
+          <w:color w:val="000000"/>
+          <w:sz w:val="32"/>
+          <w:szCs w:val="32"/>
+        </w:rPr>
+        <w:t>r</w:t>
+      </w:r>
+    </w:p>
+    <w:p>
+      <w:pPr>
+        <w:pStyle w:val="ListParagraph"/>
+        <w:numPr>
+          <w:ilvl w:val="0"/>
+          <w:numId w:val="12"/>
+        </w:numPr>
+        <w:jc w:val="both"/>
+        <w:rPr>
+          <w:szCs w:val="22"/>
+        </w:rPr>
+      </w:pPr>
+      <w:r>
+        <w:rPr>
+          <w:szCs w:val="22"/>
+        </w:rPr>
+        <w:t xml:space="preserve">Defining function </w:t>
+      </w:r>
+      <w:r>
+        <w:rPr>
+          <w:szCs w:val="22"/>
+        </w:rPr>
+        <w:t>optimal_k_means</w:t>
+      </w:r>
+      <w:r>
+        <w:rPr>
+          <w:szCs w:val="22"/>
+        </w:rPr>
+        <w:t xml:space="preserve"> to get best models If we don’t know the clusters numbers confirm. We can try any numbers of clusters in that function.</w:t>
+      </w:r>
+    </w:p>
+    <w:p>
+      <w:pPr>
+        <w:pStyle w:val="ListParagraph"/>
+        <w:numPr>
+          <w:ilvl w:val="0"/>
+          <w:numId w:val="13"/>
+        </w:numPr>
+        <w:jc w:val="both"/>
+        <w:rPr>
+          <w:szCs w:val="22"/>
+        </w:rPr>
+      </w:pPr>
+      <w:r>
+        <w:rPr>
+          <w:rFonts w:cstheme="minorHAnsi"/>
+          <w:color w:val="000000"/>
+          <w:sz w:val="32"/>
+          <w:szCs w:val="32"/>
+        </w:rPr>
+        <w:lastRenderedPageBreak/>
+        <w:t>Defining model</w:t>
+      </w:r>
+    </w:p>
+    <w:p>
+      <w:pPr>
+        <w:pStyle w:val="ListParagraph"/>
+        <w:numPr>
+          <w:ilvl w:val="0"/>
+          <w:numId w:val="12"/>
+        </w:numPr>
+        <w:jc w:val="both"/>
+        <w:rPr>
+          <w:szCs w:val="22"/>
+        </w:rPr>
+      </w:pPr>
+      <w:r>
+        <w:rPr>
+          <w:szCs w:val="22"/>
+        </w:rPr>
+        <w:t>Defining RandomForestClassifier (</w:t>
+      </w:r>
+      <w:r>
+        <w:rPr>
+          <w:i/>
+          <w:iCs/>
+          <w:szCs w:val="22"/>
+          <w:u w:val="single"/>
+        </w:rPr>
+        <w:t>from sklearn.ensemble import RandomForestClassifier</w:t>
+      </w:r>
+      <w:r>
+        <w:rPr>
+          <w:szCs w:val="22"/>
+        </w:rPr>
+        <w:t>).</w:t>
+      </w:r>
+    </w:p>
+    <w:p>
+      <w:pPr>
+        <w:pStyle w:val="ListParagraph"/>
+        <w:numPr>
+          <w:ilvl w:val="0"/>
+          <w:numId w:val="12"/>
+        </w:numPr>
+        <w:jc w:val="both"/>
+        <w:rPr>
+          <w:szCs w:val="22"/>
+        </w:rPr>
+      </w:pPr>
+      <w:r>
+        <w:rPr>
+          <w:szCs w:val="22"/>
+        </w:rPr>
+        <w:t xml:space="preserve">Fitting train data to model </w:t>
+      </w:r>
+    </w:p>
+    <w:p>
+      <w:pPr>
+        <w:pStyle w:val="ListParagraph"/>
+        <w:numPr>
+          <w:ilvl w:val="0"/>
+          <w:numId w:val="12"/>
+        </w:numPr>
+        <w:jc w:val="both"/>
+        <w:rPr>
+          <w:szCs w:val="22"/>
+        </w:rPr>
+      </w:pPr>
+      <w:r>
+        <w:rPr>
+          <w:szCs w:val="22"/>
+        </w:rPr>
+        <w:t xml:space="preserve">Scaling test data before </w:t>
+      </w:r>
+      <w:r>
+        <w:rPr>
+          <w:szCs w:val="22"/>
+        </w:rPr>
+        <w:t>using in model prediction.</w:t>
+      </w:r>
+    </w:p>
+    <w:p>
+      <w:pPr>
+        <w:jc w:val="both"/>
+        <w:rPr>
+          <w:szCs w:val="22"/>
+        </w:rPr>
+      </w:pPr>
+    </w:p>
+    <w:p>
+      <w:pPr>
+        <w:pStyle w:val="ListParagraph"/>
+        <w:numPr>
+          <w:ilvl w:val="0"/>
+          <w:numId w:val="14"/>
+        </w:numPr>
+        <w:jc w:val="both"/>
+        <w:rPr>
+          <w:sz w:val="32"/>
+          <w:szCs w:val="32"/>
+        </w:rPr>
+      </w:pPr>
+      <w:r>
+        <w:rPr>
+          <w:sz w:val="32"/>
+          <w:szCs w:val="32"/>
+        </w:rPr>
+        <w:t xml:space="preserve">Hyperparameter Tuning </w:t>
+      </w:r>
+    </w:p>
+    <w:p>
+      <w:pPr>
+        <w:pStyle w:val="ListParagraph"/>
+        <w:numPr>
+          <w:ilvl w:val="0"/>
+          <w:numId w:val="12"/>
+        </w:numPr>
+        <w:jc w:val="both"/>
+        <w:rPr>
+          <w:szCs w:val="22"/>
+        </w:rPr>
+      </w:pPr>
+      <w:r>
+        <w:rPr>
+          <w:szCs w:val="22"/>
+        </w:rPr>
+        <w:t>Using GridSearchCV for Hyperparameter tuning (</w:t>
+      </w:r>
+      <w:r>
+        <w:rPr>
+          <w:i/>
+          <w:iCs/>
+          <w:szCs w:val="22"/>
+        </w:rPr>
+        <w:t>from sklearn.model_selection import GridSearchCV</w:t>
+      </w:r>
+      <w:r>
+        <w:rPr>
+          <w:szCs w:val="22"/>
+        </w:rPr>
+        <w:t>)</w:t>
+      </w:r>
+    </w:p>
+    <w:p>
+      <w:pPr>
+        <w:pStyle w:val="ListParagraph"/>
+        <w:jc w:val="both"/>
+        <w:rPr>
+          <w:szCs w:val="22"/>
+        </w:rPr>
+      </w:pPr>
+    </w:p>
+    <w:p>
+      <w:pPr>
+        <w:pStyle w:val="HTMLPreformatted"/>
+        <w:numPr>
+          <w:ilvl w:val="0"/>
+          <w:numId w:val="12"/>
+        </w:numPr>
+        <w:shd w:val="clear" w:color="auto" w:fill="FFFFFF"/>
+        <w:wordWrap w:val="0"/>
+        <w:textAlignment w:val="baseline"/>
+        <w:rPr>
+          <w:color w:val="000000"/>
+          <w:sz w:val="22"/>
+          <w:szCs w:val="22"/>
+        </w:rPr>
+      </w:pPr>
+      <w:r>
+        <w:rPr>
+          <w:rFonts w:asciiTheme="minorHAnsi" w:hAnsiTheme="minorHAnsi" w:cstheme="minorHAnsi"/>
+          <w:sz w:val="22"/>
+          <w:szCs w:val="22"/>
+        </w:rPr>
+        <w:t>The best parameters are</w:t>
+      </w:r>
+      <w:r>
+        <w:rPr>
+          <w:sz w:val="22"/>
+          <w:szCs w:val="22"/>
+        </w:rPr>
+        <w:t xml:space="preserve"> </w:t>
+      </w:r>
+      <w:r>
+        <w:rPr>
+          <w:color w:val="000000"/>
+          <w:sz w:val="22"/>
+          <w:szCs w:val="22"/>
+        </w:rPr>
+        <w:t>{'criterion': 'entropy','max_depth': 8,'max_features': 'sqrt','n_estimators': 40}</w:t>
+      </w:r>
+    </w:p>
+    <w:p>
+      <w:pPr>
+        <w:jc w:val="both"/>
+        <w:rPr>
+          <w:szCs w:val="22"/>
+        </w:rPr>
+      </w:pPr>
+    </w:p>
+    <w:p>
+      <w:pPr>
+        <w:pStyle w:val="HTMLPreformatted"/>
+        <w:numPr>
+          <w:ilvl w:val="0"/>
+          <w:numId w:val="12"/>
+        </w:numPr>
+        <w:shd w:val="clear" w:color="auto" w:fill="FFFFFF"/>
+        <w:wordWrap w:val="0"/>
+        <w:textAlignment w:val="baseline"/>
+        <w:rPr>
+          <w:rFonts w:asciiTheme="minorHAnsi" w:hAnsiTheme="minorHAnsi" w:cstheme="minorHAnsi"/>
+          <w:color w:val="000000"/>
+          <w:sz w:val="22"/>
+          <w:szCs w:val="22"/>
+        </w:rPr>
+      </w:pPr>
+      <w:r>
+        <w:rPr>
+          <w:rFonts w:asciiTheme="minorHAnsi" w:hAnsiTheme="minorHAnsi" w:cstheme="minorHAnsi"/>
+          <w:sz w:val="22"/>
+          <w:szCs w:val="22"/>
+        </w:rPr>
+        <w:t xml:space="preserve">Best estimator </w:t>
+      </w:r>
+      <w:r>
+        <w:rPr>
+          <w:rFonts w:asciiTheme="minorHAnsi" w:hAnsiTheme="minorHAnsi" w:cstheme="minorHAnsi"/>
+          <w:color w:val="000000"/>
+          <w:sz w:val="22"/>
+          <w:szCs w:val="22"/>
+        </w:rPr>
+        <w:t>RandomForestClassifier</w:t>
+      </w:r>
+      <w:r>
+        <w:rPr>
+          <w:color w:val="000000"/>
+          <w:sz w:val="22"/>
+          <w:szCs w:val="22"/>
+        </w:rPr>
+        <w:t>(criterion='entropy', max_depth=8, max_features='sqrt' n_estimators=40)</w:t>
+      </w:r>
+    </w:p>
+    <w:p>
+      <w:pPr>
+        <w:pStyle w:val="ListParagraph"/>
+        <w:numPr>
+          <w:ilvl w:val="0"/>
+          <w:numId w:val="12"/>
+        </w:numPr>
+        <w:jc w:val="both"/>
+        <w:rPr>
+          <w:szCs w:val="22"/>
+        </w:rPr>
+      </w:pPr>
+      <w:r>
+        <w:rPr>
+          <w:szCs w:val="22"/>
+        </w:rPr>
+        <w:t>After tuning with best parameter score is around 91.5656% of model</w:t>
       </w:r>
     </w:p>
     <w:sectPr>
@@ -1493,6 +2137,119 @@
     </w:lvl>
   </w:abstractNum>
   <w:abstractNum w:abstractNumId="1" w15:restartNumberingAfterBreak="0">
+    <w:nsid w:val="14953968"/>
+    <w:multiLevelType w:val="multilevel"/>
+    <w:tmpl w:val="40090021"/>
+    <w:lvl w:ilvl="0">
+      <w:start w:val="1"/>
+      <w:numFmt w:val="bullet"/>
+      <w:lvlText w:val=""/>
+      <w:lvlJc w:val="left"/>
+      <w:pPr>
+        <w:ind w:left="360" w:hanging="360"/>
+      </w:pPr>
+      <w:rPr>
+        <w:rFonts w:ascii="Wingdings" w:hAnsi="Wingdings" w:hint="default"/>
+      </w:rPr>
+    </w:lvl>
+    <w:lvl w:ilvl="1">
+      <w:start w:val="1"/>
+      <w:numFmt w:val="bullet"/>
+      <w:lvlText w:val=""/>
+      <w:lvlJc w:val="left"/>
+      <w:pPr>
+        <w:ind w:left="720" w:hanging="360"/>
+      </w:pPr>
+      <w:rPr>
+        <w:rFonts w:ascii="Wingdings" w:hAnsi="Wingdings" w:hint="default"/>
+      </w:rPr>
+    </w:lvl>
+    <w:lvl w:ilvl="2">
+      <w:start w:val="1"/>
+      <w:numFmt w:val="bullet"/>
+      <w:lvlText w:val=""/>
+      <w:lvlJc w:val="left"/>
+      <w:pPr>
+        <w:ind w:left="1080" w:hanging="360"/>
+      </w:pPr>
+      <w:rPr>
+        <w:rFonts w:ascii="Wingdings" w:hAnsi="Wingdings" w:hint="default"/>
+      </w:rPr>
+    </w:lvl>
+    <w:lvl w:ilvl="3">
+      <w:start w:val="1"/>
+      <w:numFmt w:val="bullet"/>
+      <w:lvlText w:val=""/>
+      <w:lvlJc w:val="left"/>
+      <w:pPr>
+        <w:ind w:left="1440" w:hanging="360"/>
+      </w:pPr>
+      <w:rPr>
+        <w:rFonts w:ascii="Symbol" w:hAnsi="Symbol" w:hint="default"/>
+      </w:rPr>
+    </w:lvl>
+    <w:lvl w:ilvl="4">
+      <w:start w:val="1"/>
+      <w:numFmt w:val="bullet"/>
+      <w:lvlText w:val=""/>
+      <w:lvlJc w:val="left"/>
+      <w:pPr>
+        <w:ind w:left="1800" w:hanging="360"/>
+      </w:pPr>
+      <w:rPr>
+        <w:rFonts w:ascii="Symbol" w:hAnsi="Symbol" w:hint="default"/>
+      </w:rPr>
+    </w:lvl>
+    <w:lvl w:ilvl="5">
+      <w:start w:val="1"/>
+      <w:numFmt w:val="bullet"/>
+      <w:lvlText w:val=""/>
+      <w:lvlJc w:val="left"/>
+      <w:pPr>
+        <w:ind w:left="2160" w:hanging="360"/>
+      </w:pPr>
+      <w:rPr>
+        <w:rFonts w:ascii="Wingdings" w:hAnsi="Wingdings" w:hint="default"/>
+      </w:rPr>
+    </w:lvl>
+    <w:lvl w:ilvl="6">
+      <w:start w:val="1"/>
+      <w:numFmt w:val="bullet"/>
+      <w:lvlText w:val=""/>
+      <w:lvlJc w:val="left"/>
+      <w:pPr>
+        <w:ind w:left="2520" w:hanging="360"/>
+      </w:pPr>
+      <w:rPr>
+        <w:rFonts w:ascii="Wingdings" w:hAnsi="Wingdings" w:hint="default"/>
+      </w:rPr>
+    </w:lvl>
+    <w:lvl w:ilvl="7">
+      <w:start w:val="1"/>
+      <w:numFmt w:val="bullet"/>
+      <w:lvlText w:val=""/>
+      <w:lvlJc w:val="left"/>
+      <w:pPr>
+        <w:ind w:left="2880" w:hanging="360"/>
+      </w:pPr>
+      <w:rPr>
+        <w:rFonts w:ascii="Symbol" w:hAnsi="Symbol" w:hint="default"/>
+      </w:rPr>
+    </w:lvl>
+    <w:lvl w:ilvl="8">
+      <w:start w:val="1"/>
+      <w:numFmt w:val="bullet"/>
+      <w:lvlText w:val=""/>
+      <w:lvlJc w:val="left"/>
+      <w:pPr>
+        <w:ind w:left="3240" w:hanging="360"/>
+      </w:pPr>
+      <w:rPr>
+        <w:rFonts w:ascii="Symbol" w:hAnsi="Symbol" w:hint="default"/>
+      </w:rPr>
+    </w:lvl>
+  </w:abstractNum>
+  <w:abstractNum w:abstractNumId="2" w15:restartNumberingAfterBreak="0">
     <w:nsid w:val="1CA75773"/>
     <w:multiLevelType w:val="hybridMultilevel"/>
     <w:tmpl w:val="1062CAD8"/>
@@ -1581,7 +2338,120 @@
       </w:pPr>
     </w:lvl>
   </w:abstractNum>
-  <w:abstractNum w:abstractNumId="2" w15:restartNumberingAfterBreak="0">
+  <w:abstractNum w:abstractNumId="3" w15:restartNumberingAfterBreak="0">
+    <w:nsid w:val="24807785"/>
+    <w:multiLevelType w:val="multilevel"/>
+    <w:tmpl w:val="40090021"/>
+    <w:lvl w:ilvl="0">
+      <w:start w:val="1"/>
+      <w:numFmt w:val="bullet"/>
+      <w:lvlText w:val=""/>
+      <w:lvlJc w:val="left"/>
+      <w:pPr>
+        <w:ind w:left="360" w:hanging="360"/>
+      </w:pPr>
+      <w:rPr>
+        <w:rFonts w:ascii="Wingdings" w:hAnsi="Wingdings" w:hint="default"/>
+      </w:rPr>
+    </w:lvl>
+    <w:lvl w:ilvl="1">
+      <w:start w:val="1"/>
+      <w:numFmt w:val="bullet"/>
+      <w:lvlText w:val=""/>
+      <w:lvlJc w:val="left"/>
+      <w:pPr>
+        <w:ind w:left="720" w:hanging="360"/>
+      </w:pPr>
+      <w:rPr>
+        <w:rFonts w:ascii="Wingdings" w:hAnsi="Wingdings" w:hint="default"/>
+      </w:rPr>
+    </w:lvl>
+    <w:lvl w:ilvl="2">
+      <w:start w:val="1"/>
+      <w:numFmt w:val="bullet"/>
+      <w:lvlText w:val=""/>
+      <w:lvlJc w:val="left"/>
+      <w:pPr>
+        <w:ind w:left="1080" w:hanging="360"/>
+      </w:pPr>
+      <w:rPr>
+        <w:rFonts w:ascii="Wingdings" w:hAnsi="Wingdings" w:hint="default"/>
+      </w:rPr>
+    </w:lvl>
+    <w:lvl w:ilvl="3">
+      <w:start w:val="1"/>
+      <w:numFmt w:val="bullet"/>
+      <w:lvlText w:val=""/>
+      <w:lvlJc w:val="left"/>
+      <w:pPr>
+        <w:ind w:left="1440" w:hanging="360"/>
+      </w:pPr>
+      <w:rPr>
+        <w:rFonts w:ascii="Symbol" w:hAnsi="Symbol" w:hint="default"/>
+      </w:rPr>
+    </w:lvl>
+    <w:lvl w:ilvl="4">
+      <w:start w:val="1"/>
+      <w:numFmt w:val="bullet"/>
+      <w:lvlText w:val=""/>
+      <w:lvlJc w:val="left"/>
+      <w:pPr>
+        <w:ind w:left="1800" w:hanging="360"/>
+      </w:pPr>
+      <w:rPr>
+        <w:rFonts w:ascii="Symbol" w:hAnsi="Symbol" w:hint="default"/>
+      </w:rPr>
+    </w:lvl>
+    <w:lvl w:ilvl="5">
+      <w:start w:val="1"/>
+      <w:numFmt w:val="bullet"/>
+      <w:lvlText w:val=""/>
+      <w:lvlJc w:val="left"/>
+      <w:pPr>
+        <w:ind w:left="2160" w:hanging="360"/>
+      </w:pPr>
+      <w:rPr>
+        <w:rFonts w:ascii="Wingdings" w:hAnsi="Wingdings" w:hint="default"/>
+      </w:rPr>
+    </w:lvl>
+    <w:lvl w:ilvl="6">
+      <w:start w:val="1"/>
+      <w:numFmt w:val="bullet"/>
+      <w:lvlText w:val=""/>
+      <w:lvlJc w:val="left"/>
+      <w:pPr>
+        <w:ind w:left="2520" w:hanging="360"/>
+      </w:pPr>
+      <w:rPr>
+        <w:rFonts w:ascii="Wingdings" w:hAnsi="Wingdings" w:hint="default"/>
+      </w:rPr>
+    </w:lvl>
+    <w:lvl w:ilvl="7">
+      <w:start w:val="1"/>
+      <w:numFmt w:val="bullet"/>
+      <w:lvlText w:val=""/>
+      <w:lvlJc w:val="left"/>
+      <w:pPr>
+        <w:ind w:left="2880" w:hanging="360"/>
+      </w:pPr>
+      <w:rPr>
+        <w:rFonts w:ascii="Symbol" w:hAnsi="Symbol" w:hint="default"/>
+      </w:rPr>
+    </w:lvl>
+    <w:lvl w:ilvl="8">
+      <w:start w:val="1"/>
+      <w:numFmt w:val="bullet"/>
+      <w:lvlText w:val=""/>
+      <w:lvlJc w:val="left"/>
+      <w:pPr>
+        <w:ind w:left="3240" w:hanging="360"/>
+      </w:pPr>
+      <w:rPr>
+        <w:rFonts w:ascii="Symbol" w:hAnsi="Symbol" w:hint="default"/>
+      </w:rPr>
+    </w:lvl>
+  </w:abstractNum>
+  <w:abstractNum w:abstractNumId="4" w15:restartNumberingAfterBreak="0">
     <w:nsid w:val="3280058C"/>
     <w:multiLevelType w:val="hybridMultilevel"/>
     <w:tmpl w:val="171276AE"/>
@@ -1670,7 +2540,96 @@
       </w:pPr>
     </w:lvl>
   </w:abstractNum>
-  <w:abstractNum w:abstractNumId="3" w15:restartNumberingAfterBreak="0">
+  <w:abstractNum w:abstractNumId="5" w15:restartNumberingAfterBreak="0">
+    <w:nsid w:val="440664D9"/>
+    <w:multiLevelType w:val="hybridMultilevel"/>
+    <w:tmpl w:val="CD2233AC"/>
+    <w:lvl w:ilvl="0" w:tplc="7C3A247A">
+      <w:start w:val="1"/>
+      <w:numFmt w:val="decimal"/>
+      <w:lvlText w:val="%1."/>
+      <w:lvlJc w:val="left"/>
+      <w:pPr>
+        <w:ind w:left="720" w:hanging="360"/>
+      </w:pPr>
+      <w:rPr>
+        <w:rFonts w:hint="default"/>
+      </w:rPr>
+    </w:lvl>
+    <w:lvl w:ilvl="1" w:tplc="40090019" w:tentative="1">
+      <w:start w:val="1"/>
+      <w:numFmt w:val="lowerLetter"/>
+      <w:lvlText w:val="%2."/>
+      <w:lvlJc w:val="left"/>
+      <w:pPr>
+        <w:ind w:left="1440" w:hanging="360"/>
+      </w:pPr>
+    </w:lvl>
+    <w:lvl w:ilvl="2" w:tplc="4009001B" w:tentative="1">
+      <w:start w:val="1"/>
+      <w:numFmt w:val="lowerRoman"/>
+      <w:lvlText w:val="%3."/>
+      <w:lvlJc w:val="right"/>
+      <w:pPr>
+        <w:ind w:left="2160" w:hanging="180"/>
+      </w:pPr>
+    </w:lvl>
+    <w:lvl w:ilvl="3" w:tplc="4009000F" w:tentative="1">
+      <w:start w:val="1"/>
+      <w:numFmt w:val="decimal"/>
+      <w:lvlText w:val="%4."/>
+      <w:lvlJc w:val="left"/>
+      <w:pPr>
+        <w:ind w:left="2880" w:hanging="360"/>
+      </w:pPr>
+    </w:lvl>
+    <w:lvl w:ilvl="4" w:tplc="40090019" w:tentative="1">
+      <w:start w:val="1"/>
+      <w:numFmt w:val="lowerLetter"/>
+      <w:lvlText w:val="%5."/>
+      <w:lvlJc w:val="left"/>
+      <w:pPr>
+        <w:ind w:left="3600" w:hanging="360"/>
+      </w:pPr>
+    </w:lvl>
+    <w:lvl w:ilvl="5" w:tplc="4009001B" w:tentative="1">
+      <w:start w:val="1"/>
+      <w:numFmt w:val="lowerRoman"/>
+      <w:lvlText w:val="%6."/>
+      <w:lvlJc w:val="right"/>
+      <w:pPr>
+        <w:ind w:left="4320" w:hanging="180"/>
+      </w:pPr>
+    </w:lvl>
+    <w:lvl w:ilvl="6" w:tplc="4009000F" w:tentative="1">
+      <w:start w:val="1"/>
+      <w:numFmt w:val="decimal"/>
+      <w:lvlText w:val="%7."/>
+      <w:lvlJc w:val="left"/>
+      <w:pPr>
+        <w:ind w:left="5040" w:hanging="360"/>
+      </w:pPr>
+    </w:lvl>
+    <w:lvl w:ilvl="7" w:tplc="40090019" w:tentative="1">
+      <w:start w:val="1"/>
+      <w:numFmt w:val="lowerLetter"/>
+      <w:lvlText w:val="%8."/>
+      <w:lvlJc w:val="left"/>
+      <w:pPr>
+        <w:ind w:left="5760" w:hanging="360"/>
+      </w:pPr>
+    </w:lvl>
+    <w:lvl w:ilvl="8" w:tplc="4009001B" w:tentative="1">
+      <w:start w:val="1"/>
+      <w:numFmt w:val="lowerRoman"/>
+      <w:lvlText w:val="%9."/>
+      <w:lvlJc w:val="right"/>
+      <w:pPr>
+        <w:ind w:left="6480" w:hanging="180"/>
+      </w:pPr>
+    </w:lvl>
+  </w:abstractNum>
+  <w:abstractNum w:abstractNumId="6" w15:restartNumberingAfterBreak="0">
     <w:nsid w:val="50B333A5"/>
     <w:multiLevelType w:val="multilevel"/>
     <w:tmpl w:val="40090021"/>
@@ -1783,7 +2742,7 @@
       </w:rPr>
     </w:lvl>
   </w:abstractNum>
-  <w:abstractNum w:abstractNumId="4" w15:restartNumberingAfterBreak="0">
+  <w:abstractNum w:abstractNumId="7" w15:restartNumberingAfterBreak="0">
     <w:nsid w:val="52D03D72"/>
     <w:multiLevelType w:val="hybridMultilevel"/>
     <w:tmpl w:val="150A74FC"/>
@@ -1872,7 +2831,96 @@
       </w:pPr>
     </w:lvl>
   </w:abstractNum>
-  <w:abstractNum w:abstractNumId="5" w15:restartNumberingAfterBreak="0">
+  <w:abstractNum w:abstractNumId="8" w15:restartNumberingAfterBreak="0">
+    <w:nsid w:val="555B5631"/>
+    <w:multiLevelType w:val="hybridMultilevel"/>
+    <w:tmpl w:val="F8BE5E2E"/>
+    <w:lvl w:ilvl="0" w:tplc="8D1AA680">
+      <w:start w:val="1"/>
+      <w:numFmt w:val="decimal"/>
+      <w:lvlText w:val="%1."/>
+      <w:lvlJc w:val="left"/>
+      <w:pPr>
+        <w:ind w:left="720" w:hanging="360"/>
+      </w:pPr>
+      <w:rPr>
+        <w:rFonts w:hint="default"/>
+      </w:rPr>
+    </w:lvl>
+    <w:lvl w:ilvl="1" w:tplc="40090019" w:tentative="1">
+      <w:start w:val="1"/>
+      <w:numFmt w:val="lowerLetter"/>
+      <w:lvlText w:val="%2."/>
+      <w:lvlJc w:val="left"/>
+      <w:pPr>
+        <w:ind w:left="1440" w:hanging="360"/>
+      </w:pPr>
+    </w:lvl>
+    <w:lvl w:ilvl="2" w:tplc="4009001B" w:tentative="1">
+      <w:start w:val="1"/>
+      <w:numFmt w:val="lowerRoman"/>
+      <w:lvlText w:val="%3."/>
+      <w:lvlJc w:val="right"/>
+      <w:pPr>
+        <w:ind w:left="2160" w:hanging="180"/>
+      </w:pPr>
+    </w:lvl>
+    <w:lvl w:ilvl="3" w:tplc="4009000F" w:tentative="1">
+      <w:start w:val="1"/>
+      <w:numFmt w:val="decimal"/>
+      <w:lvlText w:val="%4."/>
+      <w:lvlJc w:val="left"/>
+      <w:pPr>
+        <w:ind w:left="2880" w:hanging="360"/>
+      </w:pPr>
+    </w:lvl>
+    <w:lvl w:ilvl="4" w:tplc="40090019" w:tentative="1">
+      <w:start w:val="1"/>
+      <w:numFmt w:val="lowerLetter"/>
+      <w:lvlText w:val="%5."/>
+      <w:lvlJc w:val="left"/>
+      <w:pPr>
+        <w:ind w:left="3600" w:hanging="360"/>
+      </w:pPr>
+    </w:lvl>
+    <w:lvl w:ilvl="5" w:tplc="4009001B" w:tentative="1">
+      <w:start w:val="1"/>
+      <w:numFmt w:val="lowerRoman"/>
+      <w:lvlText w:val="%6."/>
+      <w:lvlJc w:val="right"/>
+      <w:pPr>
+        <w:ind w:left="4320" w:hanging="180"/>
+      </w:pPr>
+    </w:lvl>
+    <w:lvl w:ilvl="6" w:tplc="4009000F" w:tentative="1">
+      <w:start w:val="1"/>
+      <w:numFmt w:val="decimal"/>
+      <w:lvlText w:val="%7."/>
+      <w:lvlJc w:val="left"/>
+      <w:pPr>
+        <w:ind w:left="5040" w:hanging="360"/>
+      </w:pPr>
+    </w:lvl>
+    <w:lvl w:ilvl="7" w:tplc="40090019" w:tentative="1">
+      <w:start w:val="1"/>
+      <w:numFmt w:val="lowerLetter"/>
+      <w:lvlText w:val="%8."/>
+      <w:lvlJc w:val="left"/>
+      <w:pPr>
+        <w:ind w:left="5760" w:hanging="360"/>
+      </w:pPr>
+    </w:lvl>
+    <w:lvl w:ilvl="8" w:tplc="4009001B" w:tentative="1">
+      <w:start w:val="1"/>
+      <w:numFmt w:val="lowerRoman"/>
+      <w:lvlText w:val="%9."/>
+      <w:lvlJc w:val="right"/>
+      <w:pPr>
+        <w:ind w:left="6480" w:hanging="180"/>
+      </w:pPr>
+    </w:lvl>
+  </w:abstractNum>
+  <w:abstractNum w:abstractNumId="9" w15:restartNumberingAfterBreak="0">
     <w:nsid w:val="57E36465"/>
     <w:multiLevelType w:val="hybridMultilevel"/>
     <w:tmpl w:val="94F4F218"/>
@@ -1961,7 +3009,185 @@
       </w:pPr>
     </w:lvl>
   </w:abstractNum>
-  <w:abstractNum w:abstractNumId="6" w15:restartNumberingAfterBreak="0">
+  <w:abstractNum w:abstractNumId="10" w15:restartNumberingAfterBreak="0">
+    <w:nsid w:val="5DBB20DD"/>
+    <w:multiLevelType w:val="hybridMultilevel"/>
+    <w:tmpl w:val="E8301F92"/>
+    <w:lvl w:ilvl="0" w:tplc="BF56CBB8">
+      <w:start w:val="1"/>
+      <w:numFmt w:val="decimal"/>
+      <w:lvlText w:val="%1."/>
+      <w:lvlJc w:val="left"/>
+      <w:pPr>
+        <w:ind w:left="720" w:hanging="360"/>
+      </w:pPr>
+      <w:rPr>
+        <w:rFonts w:hint="default"/>
+      </w:rPr>
+    </w:lvl>
+    <w:lvl w:ilvl="1" w:tplc="40090019" w:tentative="1">
+      <w:start w:val="1"/>
+      <w:numFmt w:val="lowerLetter"/>
+      <w:lvlText w:val="%2."/>
+      <w:lvlJc w:val="left"/>
+      <w:pPr>
+        <w:ind w:left="1440" w:hanging="360"/>
+      </w:pPr>
+    </w:lvl>
+    <w:lvl w:ilvl="2" w:tplc="4009001B" w:tentative="1">
+      <w:start w:val="1"/>
+      <w:numFmt w:val="lowerRoman"/>
+      <w:lvlText w:val="%3."/>
+      <w:lvlJc w:val="right"/>
+      <w:pPr>
+        <w:ind w:left="2160" w:hanging="180"/>
+      </w:pPr>
+    </w:lvl>
+    <w:lvl w:ilvl="3" w:tplc="4009000F" w:tentative="1">
+      <w:start w:val="1"/>
+      <w:numFmt w:val="decimal"/>
+      <w:lvlText w:val="%4."/>
+      <w:lvlJc w:val="left"/>
+      <w:pPr>
+        <w:ind w:left="2880" w:hanging="360"/>
+      </w:pPr>
+    </w:lvl>
+    <w:lvl w:ilvl="4" w:tplc="40090019" w:tentative="1">
+      <w:start w:val="1"/>
+      <w:numFmt w:val="lowerLetter"/>
+      <w:lvlText w:val="%5."/>
+      <w:lvlJc w:val="left"/>
+      <w:pPr>
+        <w:ind w:left="3600" w:hanging="360"/>
+      </w:pPr>
+    </w:lvl>
+    <w:lvl w:ilvl="5" w:tplc="4009001B" w:tentative="1">
+      <w:start w:val="1"/>
+      <w:numFmt w:val="lowerRoman"/>
+      <w:lvlText w:val="%6."/>
+      <w:lvlJc w:val="right"/>
+      <w:pPr>
+        <w:ind w:left="4320" w:hanging="180"/>
+      </w:pPr>
+    </w:lvl>
+    <w:lvl w:ilvl="6" w:tplc="4009000F" w:tentative="1">
+      <w:start w:val="1"/>
+      <w:numFmt w:val="decimal"/>
+      <w:lvlText w:val="%7."/>
+      <w:lvlJc w:val="left"/>
+      <w:pPr>
+        <w:ind w:left="5040" w:hanging="360"/>
+      </w:pPr>
+    </w:lvl>
+    <w:lvl w:ilvl="7" w:tplc="40090019" w:tentative="1">
+      <w:start w:val="1"/>
+      <w:numFmt w:val="lowerLetter"/>
+      <w:lvlText w:val="%8."/>
+      <w:lvlJc w:val="left"/>
+      <w:pPr>
+        <w:ind w:left="5760" w:hanging="360"/>
+      </w:pPr>
+    </w:lvl>
+    <w:lvl w:ilvl="8" w:tplc="4009001B" w:tentative="1">
+      <w:start w:val="1"/>
+      <w:numFmt w:val="lowerRoman"/>
+      <w:lvlText w:val="%9."/>
+      <w:lvlJc w:val="right"/>
+      <w:pPr>
+        <w:ind w:left="6480" w:hanging="180"/>
+      </w:pPr>
+    </w:lvl>
+  </w:abstractNum>
+  <w:abstractNum w:abstractNumId="11" w15:restartNumberingAfterBreak="0">
+    <w:nsid w:val="62273014"/>
+    <w:multiLevelType w:val="hybridMultilevel"/>
+    <w:tmpl w:val="9B101DE2"/>
+    <w:lvl w:ilvl="0" w:tplc="C1DA81B6">
+      <w:start w:val="1"/>
+      <w:numFmt w:val="decimal"/>
+      <w:lvlText w:val="%1."/>
+      <w:lvlJc w:val="left"/>
+      <w:pPr>
+        <w:ind w:left="720" w:hanging="360"/>
+      </w:pPr>
+      <w:rPr>
+        <w:rFonts w:hint="default"/>
+      </w:rPr>
+    </w:lvl>
+    <w:lvl w:ilvl="1" w:tplc="40090019" w:tentative="1">
+      <w:start w:val="1"/>
+      <w:numFmt w:val="lowerLetter"/>
+      <w:lvlText w:val="%2."/>
+      <w:lvlJc w:val="left"/>
+      <w:pPr>
+        <w:ind w:left="1440" w:hanging="360"/>
+      </w:pPr>
+    </w:lvl>
+    <w:lvl w:ilvl="2" w:tplc="4009001B" w:tentative="1">
+      <w:start w:val="1"/>
+      <w:numFmt w:val="lowerRoman"/>
+      <w:lvlText w:val="%3."/>
+      <w:lvlJc w:val="right"/>
+      <w:pPr>
+        <w:ind w:left="2160" w:hanging="180"/>
+      </w:pPr>
+    </w:lvl>
+    <w:lvl w:ilvl="3" w:tplc="4009000F" w:tentative="1">
+      <w:start w:val="1"/>
+      <w:numFmt w:val="decimal"/>
+      <w:lvlText w:val="%4."/>
+      <w:lvlJc w:val="left"/>
+      <w:pPr>
+        <w:ind w:left="2880" w:hanging="360"/>
+      </w:pPr>
+    </w:lvl>
+    <w:lvl w:ilvl="4" w:tplc="40090019" w:tentative="1">
+      <w:start w:val="1"/>
+      <w:numFmt w:val="lowerLetter"/>
+      <w:lvlText w:val="%5."/>
+      <w:lvlJc w:val="left"/>
+      <w:pPr>
+        <w:ind w:left="3600" w:hanging="360"/>
+      </w:pPr>
+    </w:lvl>
+    <w:lvl w:ilvl="5" w:tplc="4009001B" w:tentative="1">
+      <w:start w:val="1"/>
+      <w:numFmt w:val="lowerRoman"/>
+      <w:lvlText w:val="%6."/>
+      <w:lvlJc w:val="right"/>
+      <w:pPr>
+        <w:ind w:left="4320" w:hanging="180"/>
+      </w:pPr>
+    </w:lvl>
+    <w:lvl w:ilvl="6" w:tplc="4009000F" w:tentative="1">
+      <w:start w:val="1"/>
+      <w:numFmt w:val="decimal"/>
+      <w:lvlText w:val="%7."/>
+      <w:lvlJc w:val="left"/>
+      <w:pPr>
+        <w:ind w:left="5040" w:hanging="360"/>
+      </w:pPr>
+    </w:lvl>
+    <w:lvl w:ilvl="7" w:tplc="40090019" w:tentative="1">
+      <w:start w:val="1"/>
+      <w:numFmt w:val="lowerLetter"/>
+      <w:lvlText w:val="%8."/>
+      <w:lvlJc w:val="left"/>
+      <w:pPr>
+        <w:ind w:left="5760" w:hanging="360"/>
+      </w:pPr>
+    </w:lvl>
+    <w:lvl w:ilvl="8" w:tplc="4009001B" w:tentative="1">
+      <w:start w:val="1"/>
+      <w:numFmt w:val="lowerRoman"/>
+      <w:lvlText w:val="%9."/>
+      <w:lvlJc w:val="right"/>
+      <w:pPr>
+        <w:ind w:left="6480" w:hanging="180"/>
+      </w:pPr>
+    </w:lvl>
+  </w:abstractNum>
+  <w:abstractNum w:abstractNumId="12" w15:restartNumberingAfterBreak="0">
     <w:nsid w:val="698D0835"/>
     <w:multiLevelType w:val="multilevel"/>
     <w:tmpl w:val="40090021"/>
@@ -2074,26 +3300,160 @@
       </w:rPr>
     </w:lvl>
   </w:abstractNum>
+  <w:abstractNum w:abstractNumId="13" w15:restartNumberingAfterBreak="0">
+    <w:nsid w:val="6A602A52"/>
+    <w:multiLevelType w:val="multilevel"/>
+    <w:tmpl w:val="40090021"/>
+    <w:lvl w:ilvl="0">
+      <w:start w:val="1"/>
+      <w:numFmt w:val="bullet"/>
+      <w:lvlText w:val=""/>
+      <w:lvlJc w:val="left"/>
+      <w:pPr>
+        <w:ind w:left="360" w:hanging="360"/>
+      </w:pPr>
+      <w:rPr>
+        <w:rFonts w:ascii="Wingdings" w:hAnsi="Wingdings" w:hint="default"/>
+      </w:rPr>
+    </w:lvl>
+    <w:lvl w:ilvl="1">
+      <w:start w:val="1"/>
+      <w:numFmt w:val="bullet"/>
+      <w:lvlText w:val=""/>
+      <w:lvlJc w:val="left"/>
+      <w:pPr>
+        <w:ind w:left="720" w:hanging="360"/>
+      </w:pPr>
+      <w:rPr>
+        <w:rFonts w:ascii="Wingdings" w:hAnsi="Wingdings" w:hint="default"/>
+      </w:rPr>
+    </w:lvl>
+    <w:lvl w:ilvl="2">
+      <w:start w:val="1"/>
+      <w:numFmt w:val="bullet"/>
+      <w:lvlText w:val=""/>
+      <w:lvlJc w:val="left"/>
+      <w:pPr>
+        <w:ind w:left="1080" w:hanging="360"/>
+      </w:pPr>
+      <w:rPr>
+        <w:rFonts w:ascii="Wingdings" w:hAnsi="Wingdings" w:hint="default"/>
+      </w:rPr>
+    </w:lvl>
+    <w:lvl w:ilvl="3">
+      <w:start w:val="1"/>
+      <w:numFmt w:val="bullet"/>
+      <w:lvlText w:val=""/>
+      <w:lvlJc w:val="left"/>
+      <w:pPr>
+        <w:ind w:left="1440" w:hanging="360"/>
+      </w:pPr>
+      <w:rPr>
+        <w:rFonts w:ascii="Symbol" w:hAnsi="Symbol" w:hint="default"/>
+      </w:rPr>
+    </w:lvl>
+    <w:lvl w:ilvl="4">
+      <w:start w:val="1"/>
+      <w:numFmt w:val="bullet"/>
+      <w:lvlText w:val=""/>
+      <w:lvlJc w:val="left"/>
+      <w:pPr>
+        <w:ind w:left="1800" w:hanging="360"/>
+      </w:pPr>
+      <w:rPr>
+        <w:rFonts w:ascii="Symbol" w:hAnsi="Symbol" w:hint="default"/>
+      </w:rPr>
+    </w:lvl>
+    <w:lvl w:ilvl="5">
+      <w:start w:val="1"/>
+      <w:numFmt w:val="bullet"/>
+      <w:lvlText w:val=""/>
+      <w:lvlJc w:val="left"/>
+      <w:pPr>
+        <w:ind w:left="2160" w:hanging="360"/>
+      </w:pPr>
+      <w:rPr>
+        <w:rFonts w:ascii="Wingdings" w:hAnsi="Wingdings" w:hint="default"/>
+      </w:rPr>
+    </w:lvl>
+    <w:lvl w:ilvl="6">
+      <w:start w:val="1"/>
+      <w:numFmt w:val="bullet"/>
+      <w:lvlText w:val=""/>
+      <w:lvlJc w:val="left"/>
+      <w:pPr>
+        <w:ind w:left="2520" w:hanging="360"/>
+      </w:pPr>
+      <w:rPr>
+        <w:rFonts w:ascii="Wingdings" w:hAnsi="Wingdings" w:hint="default"/>
+      </w:rPr>
+    </w:lvl>
+    <w:lvl w:ilvl="7">
+      <w:start w:val="1"/>
+      <w:numFmt w:val="bullet"/>
+      <w:lvlText w:val=""/>
+      <w:lvlJc w:val="left"/>
+      <w:pPr>
+        <w:ind w:left="2880" w:hanging="360"/>
+      </w:pPr>
+      <w:rPr>
+        <w:rFonts w:ascii="Symbol" w:hAnsi="Symbol" w:hint="default"/>
+      </w:rPr>
+    </w:lvl>
+    <w:lvl w:ilvl="8">
+      <w:start w:val="1"/>
+      <w:numFmt w:val="bullet"/>
+      <w:lvlText w:val=""/>
+      <w:lvlJc w:val="left"/>
+      <w:pPr>
+        <w:ind w:left="3240" w:hanging="360"/>
+      </w:pPr>
+      <w:rPr>
+        <w:rFonts w:ascii="Symbol" w:hAnsi="Symbol" w:hint="default"/>
+      </w:rPr>
+    </w:lvl>
+  </w:abstractNum>
   <w:num w:numId="1" w16cid:durableId="826626245">
-    <w:abstractNumId w:val="3"/>
+    <w:abstractNumId w:val="6"/>
   </w:num>
   <w:num w:numId="2" w16cid:durableId="139923772">
-    <w:abstractNumId w:val="6"/>
+    <w:abstractNumId w:val="12"/>
   </w:num>
   <w:num w:numId="3" w16cid:durableId="1965649808">
-    <w:abstractNumId w:val="4"/>
+    <w:abstractNumId w:val="7"/>
   </w:num>
   <w:num w:numId="4" w16cid:durableId="1355963729">
-    <w:abstractNumId w:val="2"/>
+    <w:abstractNumId w:val="4"/>
   </w:num>
   <w:num w:numId="5" w16cid:durableId="525022878">
     <w:abstractNumId w:val="0"/>
   </w:num>
   <w:num w:numId="6" w16cid:durableId="433284397">
+    <w:abstractNumId w:val="9"/>
+  </w:num>
+  <w:num w:numId="7" w16cid:durableId="1634822649">
+    <w:abstractNumId w:val="2"/>
+  </w:num>
+  <w:num w:numId="8" w16cid:durableId="1961565133">
+    <w:abstractNumId w:val="8"/>
+  </w:num>
+  <w:num w:numId="9" w16cid:durableId="217665979">
     <w:abstractNumId w:val="5"/>
   </w:num>
-  <w:num w:numId="7" w16cid:durableId="1634822649">
+  <w:num w:numId="10" w16cid:durableId="1835219003">
+    <w:abstractNumId w:val="10"/>
+  </w:num>
+  <w:num w:numId="11" w16cid:durableId="2120444428">
+    <w:abstractNumId w:val="3"/>
+  </w:num>
+  <w:num w:numId="12" w16cid:durableId="673872776">
+    <w:abstractNumId w:val="11"/>
+  </w:num>
+  <w:num w:numId="13" w16cid:durableId="1987472738">
     <w:abstractNumId w:val="1"/>
+  </w:num>
+  <w:num w:numId="14" w16cid:durableId="1665469369">
+    <w:abstractNumId w:val="13"/>
   </w:num>
 </w:numbering>
 </file>
@@ -2527,6 +3887,28 @@
       <w:szCs w:val="29"/>
     </w:rPr>
   </w:style>
+  <w:style w:type="paragraph" w:styleId="Heading2">
+    <w:name w:val="heading 2"/>
+    <w:basedOn w:val="Normal"/>
+    <w:next w:val="Normal"/>
+    <w:link w:val="Heading2Char"/>
+    <w:uiPriority w:val="9"/>
+    <w:unhideWhenUsed/>
+    <w:qFormat/>
+    <w:rsid w:val="001D15D1"/>
+    <w:pPr>
+      <w:keepNext/>
+      <w:keepLines/>
+      <w:spacing w:before="40"/>
+      <w:outlineLvl w:val="1"/>
+    </w:pPr>
+    <w:rPr>
+      <w:rFonts w:asciiTheme="majorHAnsi" w:eastAsiaTheme="majorEastAsia" w:hAnsiTheme="majorHAnsi" w:cstheme="majorBidi"/>
+      <w:color w:val="2F5496" w:themeColor="accent1" w:themeShade="BF"/>
+      <w:sz w:val="26"/>
+      <w:szCs w:val="23"/>
+    </w:rPr>
+  </w:style>
   <w:style w:type="character" w:default="1" w:styleId="DefaultParagraphFont">
     <w:name w:val="Default Paragraph Font"/>
     <w:uiPriority w:val="1"/>
@@ -2603,6 +3985,65 @@
     <w:rPr>
       <w:color w:val="0000FF"/>
       <w:u w:val="single"/>
+    </w:rPr>
+  </w:style>
+  <w:style w:type="character" w:customStyle="1" w:styleId="Heading2Char">
+    <w:name w:val="Heading 2 Char"/>
+    <w:basedOn w:val="DefaultParagraphFont"/>
+    <w:link w:val="Heading2"/>
+    <w:uiPriority w:val="9"/>
+    <w:rsid w:val="001D15D1"/>
+    <w:rPr>
+      <w:rFonts w:asciiTheme="majorHAnsi" w:eastAsiaTheme="majorEastAsia" w:hAnsiTheme="majorHAnsi" w:cstheme="majorBidi"/>
+      <w:color w:val="2F5496" w:themeColor="accent1" w:themeShade="BF"/>
+      <w:sz w:val="26"/>
+      <w:szCs w:val="23"/>
+      <w:lang w:eastAsia="en-IN" w:bidi="mr-IN"/>
+    </w:rPr>
+  </w:style>
+  <w:style w:type="paragraph" w:styleId="HTMLPreformatted">
+    <w:name w:val="HTML Preformatted"/>
+    <w:basedOn w:val="Normal"/>
+    <w:link w:val="HTMLPreformattedChar"/>
+    <w:uiPriority w:val="99"/>
+    <w:unhideWhenUsed/>
+    <w:rsid w:val="004460DD"/>
+    <w:pPr>
+      <w:tabs>
+        <w:tab w:val="left" w:pos="916"/>
+        <w:tab w:val="left" w:pos="1832"/>
+        <w:tab w:val="left" w:pos="2748"/>
+        <w:tab w:val="left" w:pos="3664"/>
+        <w:tab w:val="left" w:pos="4580"/>
+        <w:tab w:val="left" w:pos="5496"/>
+        <w:tab w:val="left" w:pos="6412"/>
+        <w:tab w:val="left" w:pos="7328"/>
+        <w:tab w:val="left" w:pos="8244"/>
+        <w:tab w:val="left" w:pos="9160"/>
+        <w:tab w:val="left" w:pos="10076"/>
+        <w:tab w:val="left" w:pos="10992"/>
+        <w:tab w:val="left" w:pos="11908"/>
+        <w:tab w:val="left" w:pos="12824"/>
+        <w:tab w:val="left" w:pos="13740"/>
+        <w:tab w:val="left" w:pos="14656"/>
+      </w:tabs>
+    </w:pPr>
+    <w:rPr>
+      <w:rFonts w:ascii="Courier New" w:eastAsia="Times New Roman" w:hAnsi="Courier New" w:cs="Courier New"/>
+      <w:sz w:val="20"/>
+    </w:rPr>
+  </w:style>
+  <w:style w:type="character" w:customStyle="1" w:styleId="HTMLPreformattedChar">
+    <w:name w:val="HTML Preformatted Char"/>
+    <w:basedOn w:val="DefaultParagraphFont"/>
+    <w:link w:val="HTMLPreformatted"/>
+    <w:uiPriority w:val="99"/>
+    <w:rsid w:val="004460DD"/>
+    <w:rPr>
+      <w:rFonts w:ascii="Courier New" w:eastAsia="Times New Roman" w:hAnsi="Courier New" w:cs="Courier New"/>
+      <w:sz w:val="20"/>
+      <w:szCs w:val="20"/>
+      <w:lang w:eastAsia="en-IN" w:bidi="mr-IN"/>
     </w:rPr>
   </w:style>
 </w:styles>

</xml_diff>

<commit_message>
done deployed and tested
</commit_message>
<xml_diff>
--- a/shubham/Project-080422/Project-080422 Plan-Documentation.docx
+++ b/shubham/Project-080422/Project-080422 Plan-Documentation.docx
@@ -20,6 +20,37 @@
           <w:lang w:eastAsia="en-US"/>
         </w:rPr>
         <w:t>Project Name</w:t>
+      </w:r>
+    </w:p>
+    <w:p>
+      <w:pPr>
+        <w:jc w:val="center"/>
+        <w:rPr>
+          <w:rFonts w:ascii="Abadi" w:hAnsi="Abadi" w:cstheme="minorHAnsi"/>
+          <w:sz w:val="48"/>
+          <w:szCs w:val="48"/>
+          <w:lang w:eastAsia="en-US"/>
+        </w:rPr>
+      </w:pPr>
+    </w:p>
+    <w:p>
+      <w:pPr>
+        <w:jc w:val="center"/>
+        <w:rPr>
+          <w:rFonts w:ascii="Abadi" w:hAnsi="Abadi" w:cstheme="minorHAnsi"/>
+          <w:sz w:val="44"/>
+          <w:szCs w:val="44"/>
+          <w:lang w:eastAsia="en-US"/>
+        </w:rPr>
+      </w:pPr>
+      <w:r>
+        <w:rPr>
+          <w:rFonts w:ascii="Abadi" w:hAnsi="Abadi" w:cstheme="minorHAnsi"/>
+          <w:sz w:val="44"/>
+          <w:szCs w:val="44"/>
+          <w:lang w:eastAsia="en-US"/>
+        </w:rPr>
+        <w:t>Dry Bean Predictor</w:t>
       </w:r>
     </w:p>
     <w:p>
@@ -49,10 +80,7 @@
           <w:lang w:eastAsia="en-US"/>
         </w:rPr>
       </w:pPr>
-    </w:p>
-    <w:p>
-      <w:pPr>
-        <w:spacing w:after="160" w:line="252" w:lineRule="auto"/>
+      <w:r>
         <w:rPr>
           <w:rFonts w:ascii="Arial" w:hAnsi="Arial" w:cs="Arial"/>
           <w:b/>
@@ -62,17 +90,6 @@
           <w:u w:val="single"/>
           <w:lang w:eastAsia="en-US"/>
         </w:rPr>
-      </w:pPr>
-      <w:r>
-        <w:rPr>
-          <w:rFonts w:ascii="Arial" w:hAnsi="Arial" w:cs="Arial"/>
-          <w:b/>
-          <w:bCs/>
-          <w:sz w:val="28"/>
-          <w:szCs w:val="28"/>
-          <w:u w:val="single"/>
-          <w:lang w:eastAsia="en-US"/>
-        </w:rPr>
         <w:t>Problem Statement</w:t>
       </w:r>
     </w:p>
@@ -118,237 +135,6 @@
     </w:p>
     <w:p>
       <w:pPr>
-        <w:spacing w:after="160" w:line="252" w:lineRule="auto"/>
-        <w:rPr>
-          <w:rFonts w:ascii="Aparajita" w:hAnsi="Aparajita" w:cs="Calibri"/>
-          <w:sz w:val="28"/>
-          <w:szCs w:val="28"/>
-          <w:lang w:eastAsia="en-US"/>
-        </w:rPr>
-      </w:pPr>
-    </w:p>
-    <w:p>
-      <w:pPr>
-        <w:spacing w:after="160" w:line="252" w:lineRule="auto"/>
-        <w:rPr>
-          <w:rFonts w:ascii="Aparajita" w:hAnsi="Aparajita" w:cs="Calibri"/>
-          <w:sz w:val="28"/>
-          <w:szCs w:val="28"/>
-          <w:lang w:eastAsia="en-US"/>
-        </w:rPr>
-      </w:pPr>
-    </w:p>
-    <w:p>
-      <w:pPr>
-        <w:spacing w:after="160" w:line="252" w:lineRule="auto"/>
-        <w:rPr>
-          <w:rFonts w:ascii="Aparajita" w:hAnsi="Aparajita" w:cs="Calibri"/>
-          <w:sz w:val="28"/>
-          <w:szCs w:val="28"/>
-          <w:lang w:eastAsia="en-US"/>
-        </w:rPr>
-      </w:pPr>
-    </w:p>
-    <w:p>
-      <w:pPr>
-        <w:spacing w:after="160" w:line="252" w:lineRule="auto"/>
-        <w:rPr>
-          <w:rFonts w:ascii="Aparajita" w:hAnsi="Aparajita" w:cs="Calibri"/>
-          <w:sz w:val="28"/>
-          <w:szCs w:val="28"/>
-          <w:lang w:eastAsia="en-US"/>
-        </w:rPr>
-      </w:pPr>
-    </w:p>
-    <w:p>
-      <w:pPr>
-        <w:spacing w:after="160" w:line="252" w:lineRule="auto"/>
-        <w:rPr>
-          <w:rFonts w:ascii="Aparajita" w:hAnsi="Aparajita" w:cs="Calibri"/>
-          <w:sz w:val="28"/>
-          <w:szCs w:val="28"/>
-          <w:lang w:eastAsia="en-US"/>
-        </w:rPr>
-      </w:pPr>
-    </w:p>
-    <w:p>
-      <w:pPr>
-        <w:spacing w:after="160" w:line="252" w:lineRule="auto"/>
-        <w:rPr>
-          <w:rFonts w:ascii="Aparajita" w:hAnsi="Aparajita" w:cs="Calibri"/>
-          <w:sz w:val="28"/>
-          <w:szCs w:val="28"/>
-          <w:lang w:eastAsia="en-US"/>
-        </w:rPr>
-      </w:pPr>
-    </w:p>
-    <w:p>
-      <w:pPr>
-        <w:spacing w:after="160" w:line="252" w:lineRule="auto"/>
-        <w:rPr>
-          <w:rFonts w:ascii="Aparajita" w:hAnsi="Aparajita" w:cs="Calibri"/>
-          <w:sz w:val="28"/>
-          <w:szCs w:val="28"/>
-          <w:lang w:eastAsia="en-US"/>
-        </w:rPr>
-      </w:pPr>
-    </w:p>
-    <w:p>
-      <w:pPr>
-        <w:spacing w:after="160" w:line="252" w:lineRule="auto"/>
-        <w:rPr>
-          <w:rFonts w:ascii="Aparajita" w:hAnsi="Aparajita" w:cs="Calibri"/>
-          <w:sz w:val="28"/>
-          <w:szCs w:val="28"/>
-          <w:lang w:eastAsia="en-US"/>
-        </w:rPr>
-      </w:pPr>
-    </w:p>
-    <w:p>
-      <w:pPr>
-        <w:spacing w:after="160" w:line="252" w:lineRule="auto"/>
-        <w:rPr>
-          <w:rFonts w:ascii="Aparajita" w:hAnsi="Aparajita" w:cs="Calibri"/>
-          <w:sz w:val="28"/>
-          <w:szCs w:val="28"/>
-          <w:lang w:eastAsia="en-US"/>
-        </w:rPr>
-      </w:pPr>
-    </w:p>
-    <w:p>
-      <w:pPr>
-        <w:spacing w:after="160" w:line="252" w:lineRule="auto"/>
-        <w:rPr>
-          <w:rFonts w:ascii="Aparajita" w:hAnsi="Aparajita" w:cs="Calibri"/>
-          <w:sz w:val="28"/>
-          <w:szCs w:val="28"/>
-          <w:lang w:eastAsia="en-US"/>
-        </w:rPr>
-      </w:pPr>
-    </w:p>
-    <w:p>
-      <w:pPr>
-        <w:spacing w:after="160" w:line="252" w:lineRule="auto"/>
-        <w:rPr>
-          <w:rFonts w:ascii="Aparajita" w:hAnsi="Aparajita" w:cs="Calibri"/>
-          <w:sz w:val="28"/>
-          <w:szCs w:val="28"/>
-          <w:lang w:eastAsia="en-US"/>
-        </w:rPr>
-      </w:pPr>
-    </w:p>
-    <w:p>
-      <w:pPr>
-        <w:spacing w:after="160" w:line="252" w:lineRule="auto"/>
-        <w:rPr>
-          <w:rFonts w:ascii="Aparajita" w:hAnsi="Aparajita" w:cs="Calibri"/>
-          <w:sz w:val="28"/>
-          <w:szCs w:val="28"/>
-          <w:lang w:eastAsia="en-US"/>
-        </w:rPr>
-      </w:pPr>
-    </w:p>
-    <w:p>
-      <w:pPr>
-        <w:spacing w:after="160" w:line="252" w:lineRule="auto"/>
-        <w:rPr>
-          <w:rFonts w:ascii="Aparajita" w:hAnsi="Aparajita" w:cs="Calibri"/>
-          <w:sz w:val="28"/>
-          <w:szCs w:val="28"/>
-          <w:lang w:eastAsia="en-US"/>
-        </w:rPr>
-      </w:pPr>
-    </w:p>
-    <w:p>
-      <w:pPr>
-        <w:spacing w:after="160" w:line="252" w:lineRule="auto"/>
-        <w:rPr>
-          <w:rFonts w:ascii="Aparajita" w:hAnsi="Aparajita" w:cs="Calibri"/>
-          <w:sz w:val="28"/>
-          <w:szCs w:val="28"/>
-          <w:lang w:eastAsia="en-US"/>
-        </w:rPr>
-      </w:pPr>
-    </w:p>
-    <w:p>
-      <w:pPr>
-        <w:spacing w:after="160" w:line="252" w:lineRule="auto"/>
-        <w:rPr>
-          <w:rFonts w:ascii="Aparajita" w:hAnsi="Aparajita" w:cs="Calibri"/>
-          <w:sz w:val="28"/>
-          <w:szCs w:val="28"/>
-          <w:lang w:eastAsia="en-US"/>
-        </w:rPr>
-      </w:pPr>
-    </w:p>
-    <w:p>
-      <w:pPr>
-        <w:spacing w:after="160" w:line="252" w:lineRule="auto"/>
-        <w:rPr>
-          <w:rFonts w:ascii="Aparajita" w:hAnsi="Aparajita" w:cs="Calibri"/>
-          <w:sz w:val="28"/>
-          <w:szCs w:val="28"/>
-          <w:lang w:eastAsia="en-US"/>
-        </w:rPr>
-      </w:pPr>
-    </w:p>
-    <w:p>
-      <w:pPr>
-        <w:spacing w:after="160" w:line="252" w:lineRule="auto"/>
-        <w:rPr>
-          <w:rFonts w:ascii="Aparajita" w:hAnsi="Aparajita" w:cs="Calibri"/>
-          <w:sz w:val="28"/>
-          <w:szCs w:val="28"/>
-          <w:lang w:eastAsia="en-US"/>
-        </w:rPr>
-      </w:pPr>
-    </w:p>
-    <w:p>
-      <w:pPr>
-        <w:spacing w:after="160" w:line="252" w:lineRule="auto"/>
-        <w:rPr>
-          <w:rFonts w:ascii="Aparajita" w:hAnsi="Aparajita" w:cs="Calibri"/>
-          <w:sz w:val="28"/>
-          <w:szCs w:val="28"/>
-          <w:lang w:eastAsia="en-US"/>
-        </w:rPr>
-      </w:pPr>
-    </w:p>
-    <w:p>
-      <w:pPr>
-        <w:spacing w:after="160" w:line="252" w:lineRule="auto"/>
-        <w:rPr>
-          <w:rFonts w:ascii="Aparajita" w:hAnsi="Aparajita" w:cs="Calibri"/>
-          <w:sz w:val="28"/>
-          <w:szCs w:val="28"/>
-          <w:lang w:eastAsia="en-US"/>
-        </w:rPr>
-      </w:pPr>
-    </w:p>
-    <w:p>
-      <w:pPr>
-        <w:spacing w:after="160" w:line="252" w:lineRule="auto"/>
-        <w:rPr>
-          <w:rFonts w:ascii="Aparajita" w:hAnsi="Aparajita" w:cs="Calibri"/>
-          <w:sz w:val="28"/>
-          <w:szCs w:val="28"/>
-          <w:lang w:eastAsia="en-US"/>
-        </w:rPr>
-      </w:pPr>
-    </w:p>
-    <w:p>
-      <w:pPr>
-        <w:spacing w:after="160" w:line="252" w:lineRule="auto"/>
-        <w:rPr>
-          <w:rFonts w:ascii="Aparajita" w:hAnsi="Aparajita" w:cs="Calibri"/>
-          <w:sz w:val="28"/>
-          <w:szCs w:val="28"/>
-          <w:lang w:eastAsia="en-US"/>
-        </w:rPr>
-      </w:pPr>
-    </w:p>
-    <w:p>
-      <w:pPr>
         <w:pStyle w:val="ListParagraph"/>
         <w:numPr>
           <w:ilvl w:val="0"/>
@@ -368,7 +154,6 @@
           <w:sz w:val="36"/>
           <w:szCs w:val="36"/>
         </w:rPr>
-        <w:lastRenderedPageBreak/>
         <w:t>Dataset Information</w:t>
       </w:r>
     </w:p>
@@ -714,6 +499,7 @@
         <w:jc w:val="both"/>
       </w:pPr>
       <w:r>
+        <w:lastRenderedPageBreak/>
         <w:t>9.) Extent (Ex): The ratio of the pixels in the bounding box to the bean area.</w:t>
       </w:r>
     </w:p>
@@ -819,7 +605,6 @@
           <w:sz w:val="32"/>
           <w:szCs w:val="32"/>
         </w:rPr>
-        <w:lastRenderedPageBreak/>
         <w:t>Data Batches for Training</w:t>
       </w:r>
     </w:p>
@@ -1502,6 +1287,7 @@
           <w:sz w:val="22"/>
           <w:szCs w:val="22"/>
         </w:rPr>
+        <w:lastRenderedPageBreak/>
         <w:t>Scaling data usin</w:t>
       </w:r>
       <w:r>
@@ -1748,7 +1534,6 @@
           <w:sz w:val="32"/>
           <w:szCs w:val="32"/>
         </w:rPr>
-        <w:lastRenderedPageBreak/>
         <w:t>Defining model</w:t>
       </w:r>
     </w:p>
@@ -2362,6 +2147,7 @@
         <w:rPr>
           <w:noProof/>
         </w:rPr>
+        <w:lastRenderedPageBreak/>
         <w:drawing>
           <wp:inline distT="0" distB="0" distL="0" distR="0" wp14:anchorId="7A4559B4" wp14:editId="5ED4EC1D">
             <wp:extent cx="4601688" cy="2332276"/>
@@ -2414,7 +2200,6 @@
         <w:rPr>
           <w:rFonts w:eastAsia="Times New Roman"/>
         </w:rPr>
-        <w:lastRenderedPageBreak/>
         <w:t xml:space="preserve">You can get username from EC2 instance connect tab which Is shown in below diagram. </w:t>
       </w:r>
       <w:r>
@@ -2615,6 +2400,7 @@
         <w:rPr>
           <w:rFonts w:eastAsia="Times New Roman"/>
         </w:rPr>
+        <w:lastRenderedPageBreak/>
         <w:t>And browse your Private key file (.pem) file in search bar.</w:t>
       </w:r>
     </w:p>
@@ -2709,7 +2495,6 @@
         <w:rPr>
           <w:rFonts w:eastAsia="Times New Roman"/>
         </w:rPr>
-        <w:lastRenderedPageBreak/>
         <w:t>Click on Login and are connected to instance of EC2.</w:t>
       </w:r>
     </w:p>
@@ -3004,7 +2789,6 @@
         <w:rPr>
           <w:rFonts w:eastAsia="Times New Roman"/>
         </w:rPr>
-        <w:lastRenderedPageBreak/>
         <w:t>This is your EC2 as shown.</w:t>
       </w:r>
     </w:p>
@@ -3344,15 +3128,7 @@
           <w:sz w:val="15"/>
           <w:szCs w:val="15"/>
         </w:rPr>
-        <w:t>ec2-3-110-121-10.ap-south-1.compute.amazonaws.com</w:t>
-      </w:r>
-      <w:r>
-        <w:rPr>
-          <w:color w:val="000000"/>
-          <w:sz w:val="15"/>
-          <w:szCs w:val="15"/>
-        </w:rPr>
-        <w:t>:8080</w:t>
+        <w:t>ec2-3-110-121-10.ap-south-1.compute.amazonaws.com:8080</w:t>
       </w:r>
     </w:p>
     <w:p>
@@ -3479,6 +3255,24 @@
           <w:rFonts w:eastAsia="Times New Roman"/>
         </w:rPr>
         <w:t>Now you can give inputs values in respected fields and check the predict.</w:t>
+      </w:r>
+    </w:p>
+    <w:p>
+      <w:pPr>
+        <w:pStyle w:val="ListParagraph"/>
+        <w:numPr>
+          <w:ilvl w:val="0"/>
+          <w:numId w:val="16"/>
+        </w:numPr>
+        <w:rPr>
+          <w:rFonts w:eastAsia="Times New Roman"/>
+        </w:rPr>
+      </w:pPr>
+      <w:r>
+        <w:rPr>
+          <w:rFonts w:eastAsia="Times New Roman"/>
+        </w:rPr>
+        <w:t>After some modification in HTML page we can seen more beautiful screen.</w:t>
       </w:r>
     </w:p>
     <w:sectPr>

</xml_diff>

<commit_message>
done deployed and tested webpage.
</commit_message>
<xml_diff>
--- a/shubham/Project-080422/Project-080422 Plan-Documentation.docx
+++ b/shubham/Project-080422/Project-080422 Plan-Documentation.docx
@@ -406,7 +406,15 @@
         <w:jc w:val="both"/>
       </w:pPr>
       <w:r>
-        <w:t>Seven different types of dry beans were used in this research, considering the features such as form, shape, type, and structure by the market situation. A computer vision system was developed to distinguish seven different registered varieties of dry beans with similar features in order to obtain uniform seed classification. For the classification model, images of 13,611 grains of 7 different registered dry beans were taken with a high-resolution camera. Bean images obtained by computer vision system were subjected to segmentation and feature extraction stages, and a total of 16 features; 12 dimensions and 4 shape forms, were obtained from the grains.</w:t>
+        <w:t xml:space="preserve">Seven different types of dry beans were used in this research, considering the features such as form, shape, type, and structure by the market situation. A computer vision system was developed to distinguish seven different registered varieties of dry beans with similar features </w:t>
+      </w:r>
+      <w:proofErr w:type="gramStart"/>
+      <w:r>
+        <w:t>in order to</w:t>
+      </w:r>
+      <w:proofErr w:type="gramEnd"/>
+      <w:r>
+        <w:t xml:space="preserve"> obtain uniform seed classification. For the classification model, images of 13,611 grains of 7 different registered dry beans were taken with a high-resolution camera. Bean images obtained by computer vision system were subjected to segmentation and feature extraction stages, and a total of 16 features; 12 dimensions and 4 shape forms, were obtained from the grains.</w:t>
       </w:r>
     </w:p>
     <w:p>
@@ -475,7 +483,15 @@
         <w:jc w:val="both"/>
       </w:pPr>
       <w:r>
-        <w:t>6.) Eccentricity (Ec): Eccentricity of the ellipse having the same moments as the region.</w:t>
+        <w:t>6.) Eccentricity (</w:t>
+      </w:r>
+      <w:proofErr w:type="spellStart"/>
+      <w:r>
+        <w:t>Ec</w:t>
+      </w:r>
+      <w:proofErr w:type="spellEnd"/>
+      <w:r>
+        <w:t>): Eccentricity of the ellipse having the same moments as the region.</w:t>
       </w:r>
     </w:p>
     <w:p>
@@ -564,7 +580,39 @@
         <w:jc w:val="both"/>
       </w:pPr>
       <w:r>
-        <w:t>17.) Class (Seker, Barbunya, Bombay, Cali, Dermosan, Horoz and Sira)</w:t>
+        <w:t>17.) Class (</w:t>
+      </w:r>
+      <w:proofErr w:type="spellStart"/>
+      <w:r>
+        <w:t>Seker</w:t>
+      </w:r>
+      <w:proofErr w:type="spellEnd"/>
+      <w:r>
+        <w:t xml:space="preserve">, </w:t>
+      </w:r>
+      <w:proofErr w:type="spellStart"/>
+      <w:r>
+        <w:t>Barbunya</w:t>
+      </w:r>
+      <w:proofErr w:type="spellEnd"/>
+      <w:r>
+        <w:t xml:space="preserve">, Bombay, Cali, </w:t>
+      </w:r>
+      <w:proofErr w:type="spellStart"/>
+      <w:r>
+        <w:t>Dermosan</w:t>
+      </w:r>
+      <w:proofErr w:type="spellEnd"/>
+      <w:r>
+        <w:t xml:space="preserve">, </w:t>
+      </w:r>
+      <w:proofErr w:type="spellStart"/>
+      <w:r>
+        <w:t>Horoz</w:t>
+      </w:r>
+      <w:proofErr w:type="spellEnd"/>
+      <w:r>
+        <w:t xml:space="preserve"> and Sira)</w:t>
       </w:r>
     </w:p>
     <w:p>
@@ -654,7 +702,21 @@
         <w:rPr>
           <w:szCs w:val="22"/>
         </w:rPr>
-        <w:t>Read data in jupyter notebook using pandas Library.</w:t>
+        <w:t xml:space="preserve">Read data in </w:t>
+      </w:r>
+      <w:proofErr w:type="spellStart"/>
+      <w:r>
+        <w:rPr>
+          <w:szCs w:val="22"/>
+        </w:rPr>
+        <w:t>jupyter</w:t>
+      </w:r>
+      <w:proofErr w:type="spellEnd"/>
+      <w:r>
+        <w:rPr>
+          <w:szCs w:val="22"/>
+        </w:rPr>
+        <w:t xml:space="preserve"> notebook using pandas Library.</w:t>
       </w:r>
     </w:p>
     <w:p>
@@ -694,6 +756,7 @@
         </w:rPr>
         <w:t xml:space="preserve">Using </w:t>
       </w:r>
+      <w:proofErr w:type="spellStart"/>
       <w:r>
         <w:rPr>
           <w:b/>
@@ -702,6 +765,7 @@
         </w:rPr>
         <w:t>sklearn</w:t>
       </w:r>
+      <w:proofErr w:type="spellEnd"/>
       <w:r>
         <w:rPr>
           <w:szCs w:val="22"/>
@@ -787,6 +851,7 @@
         </w:rPr>
         <w:t xml:space="preserve">2.uses </w:t>
       </w:r>
+      <w:proofErr w:type="spellStart"/>
       <w:r>
         <w:rPr>
           <w:b/>
@@ -795,6 +860,7 @@
         </w:rPr>
         <w:t>sklearn</w:t>
       </w:r>
+      <w:proofErr w:type="spellEnd"/>
       <w:r>
         <w:rPr>
           <w:szCs w:val="22"/>
@@ -857,8 +923,16 @@
         <w:rPr>
           <w:szCs w:val="22"/>
         </w:rPr>
-        <w:t>Read dataset from excel to pandas dataframe</w:t>
-      </w:r>
+        <w:t xml:space="preserve">Read dataset from excel to pandas </w:t>
+      </w:r>
+      <w:proofErr w:type="spellStart"/>
+      <w:r>
+        <w:rPr>
+          <w:szCs w:val="22"/>
+        </w:rPr>
+        <w:t>dataframe</w:t>
+      </w:r>
+      <w:proofErr w:type="spellEnd"/>
     </w:p>
     <w:p>
       <w:pPr>
@@ -901,7 +975,21 @@
         <w:rPr>
           <w:szCs w:val="22"/>
         </w:rPr>
-        <w:t>converted those datasets into dictionary format using ‘to_dict’ pandas inbuild method.</w:t>
+        <w:t>converted those datasets into dictionary format using ‘</w:t>
+      </w:r>
+      <w:proofErr w:type="spellStart"/>
+      <w:r>
+        <w:rPr>
+          <w:szCs w:val="22"/>
+        </w:rPr>
+        <w:t>to_dict</w:t>
+      </w:r>
+      <w:proofErr w:type="spellEnd"/>
+      <w:r>
+        <w:rPr>
+          <w:szCs w:val="22"/>
+        </w:rPr>
+        <w:t>’ pandas inbuild method.</w:t>
       </w:r>
     </w:p>
     <w:p>
@@ -975,7 +1063,21 @@
         <w:rPr>
           <w:szCs w:val="22"/>
         </w:rPr>
-        <w:t>Used “pymongo” python module.</w:t>
+        <w:t>Used “</w:t>
+      </w:r>
+      <w:proofErr w:type="spellStart"/>
+      <w:r>
+        <w:rPr>
+          <w:szCs w:val="22"/>
+        </w:rPr>
+        <w:t>pymongo</w:t>
+      </w:r>
+      <w:proofErr w:type="spellEnd"/>
+      <w:r>
+        <w:rPr>
+          <w:szCs w:val="22"/>
+        </w:rPr>
+        <w:t>” python module.</w:t>
       </w:r>
     </w:p>
     <w:p>
@@ -1013,7 +1115,51 @@
         <w:rPr>
           <w:szCs w:val="22"/>
         </w:rPr>
-        <w:t>Created three collections “train_data”,  “test_data”, ”validation_data”.</w:t>
+        <w:t>Created three collections “</w:t>
+      </w:r>
+      <w:proofErr w:type="spellStart"/>
+      <w:r>
+        <w:rPr>
+          <w:szCs w:val="22"/>
+        </w:rPr>
+        <w:t>train_data</w:t>
+      </w:r>
+      <w:proofErr w:type="spellEnd"/>
+      <w:proofErr w:type="gramStart"/>
+      <w:r>
+        <w:rPr>
+          <w:szCs w:val="22"/>
+        </w:rPr>
+        <w:t>”,  “</w:t>
+      </w:r>
+      <w:proofErr w:type="spellStart"/>
+      <w:proofErr w:type="gramEnd"/>
+      <w:r>
+        <w:rPr>
+          <w:szCs w:val="22"/>
+        </w:rPr>
+        <w:t>test_data</w:t>
+      </w:r>
+      <w:proofErr w:type="spellEnd"/>
+      <w:r>
+        <w:rPr>
+          <w:szCs w:val="22"/>
+        </w:rPr>
+        <w:t>”, ”</w:t>
+      </w:r>
+      <w:proofErr w:type="spellStart"/>
+      <w:r>
+        <w:rPr>
+          <w:szCs w:val="22"/>
+        </w:rPr>
+        <w:t>validation_data</w:t>
+      </w:r>
+      <w:proofErr w:type="spellEnd"/>
+      <w:r>
+        <w:rPr>
+          <w:szCs w:val="22"/>
+        </w:rPr>
+        <w:t>”.</w:t>
       </w:r>
     </w:p>
     <w:p>
@@ -1069,7 +1215,35 @@
         <w:rPr>
           <w:szCs w:val="22"/>
         </w:rPr>
-        <w:t>After that fetched data form mongoDB using same library pymongo.</w:t>
+        <w:t xml:space="preserve">After that fetched data form </w:t>
+      </w:r>
+      <w:proofErr w:type="spellStart"/>
+      <w:r>
+        <w:rPr>
+          <w:szCs w:val="22"/>
+        </w:rPr>
+        <w:t>mongoDB</w:t>
+      </w:r>
+      <w:proofErr w:type="spellEnd"/>
+      <w:r>
+        <w:rPr>
+          <w:szCs w:val="22"/>
+        </w:rPr>
+        <w:t xml:space="preserve"> using same library </w:t>
+      </w:r>
+      <w:proofErr w:type="spellStart"/>
+      <w:r>
+        <w:rPr>
+          <w:szCs w:val="22"/>
+        </w:rPr>
+        <w:t>pymongo</w:t>
+      </w:r>
+      <w:proofErr w:type="spellEnd"/>
+      <w:r>
+        <w:rPr>
+          <w:szCs w:val="22"/>
+        </w:rPr>
+        <w:t>.</w:t>
       </w:r>
     </w:p>
     <w:p>
@@ -1150,7 +1324,21 @@
         <w:rPr>
           <w:szCs w:val="22"/>
         </w:rPr>
-        <w:t xml:space="preserve">eading CSV file data using pandas lib </w:t>
+        <w:t xml:space="preserve">eading CSV file data using </w:t>
+      </w:r>
+      <w:proofErr w:type="gramStart"/>
+      <w:r>
+        <w:rPr>
+          <w:szCs w:val="22"/>
+        </w:rPr>
+        <w:t>pandas</w:t>
+      </w:r>
+      <w:proofErr w:type="gramEnd"/>
+      <w:r>
+        <w:rPr>
+          <w:szCs w:val="22"/>
+        </w:rPr>
+        <w:t xml:space="preserve"> lib </w:t>
       </w:r>
     </w:p>
     <w:p>
@@ -1193,7 +1381,21 @@
         <w:rPr>
           <w:szCs w:val="22"/>
         </w:rPr>
-        <w:t xml:space="preserve"> data type of each columns. Etc.</w:t>
+        <w:t xml:space="preserve"> data type of each </w:t>
+      </w:r>
+      <w:proofErr w:type="gramStart"/>
+      <w:r>
+        <w:rPr>
+          <w:szCs w:val="22"/>
+        </w:rPr>
+        <w:t>columns</w:t>
+      </w:r>
+      <w:proofErr w:type="gramEnd"/>
+      <w:r>
+        <w:rPr>
+          <w:szCs w:val="22"/>
+        </w:rPr>
+        <w:t>. Etc.</w:t>
       </w:r>
     </w:p>
     <w:p>
@@ -1212,7 +1414,21 @@
         <w:rPr>
           <w:szCs w:val="22"/>
         </w:rPr>
-        <w:t>Uses .info() , .describe() methods for understanding this data.</w:t>
+        <w:t>Uses .</w:t>
+      </w:r>
+      <w:proofErr w:type="gramStart"/>
+      <w:r>
+        <w:rPr>
+          <w:szCs w:val="22"/>
+        </w:rPr>
+        <w:t>info(</w:t>
+      </w:r>
+      <w:proofErr w:type="gramEnd"/>
+      <w:r>
+        <w:rPr>
+          <w:szCs w:val="22"/>
+        </w:rPr>
+        <w:t>) , .describe() methods for understanding this data.</w:t>
       </w:r>
     </w:p>
     <w:p>
@@ -1306,7 +1522,27 @@
           <w:sz w:val="22"/>
           <w:szCs w:val="22"/>
         </w:rPr>
-        <w:t xml:space="preserve"> StandardScaler </w:t>
+        <w:t xml:space="preserve"> </w:t>
+      </w:r>
+      <w:proofErr w:type="spellStart"/>
+      <w:r>
+        <w:rPr>
+          <w:rFonts w:asciiTheme="minorHAnsi" w:hAnsiTheme="minorHAnsi" w:cstheme="minorHAnsi"/>
+          <w:color w:val="000000"/>
+          <w:sz w:val="22"/>
+          <w:szCs w:val="22"/>
+        </w:rPr>
+        <w:t>StandardScaler</w:t>
+      </w:r>
+      <w:proofErr w:type="spellEnd"/>
+      <w:r>
+        <w:rPr>
+          <w:rFonts w:asciiTheme="minorHAnsi" w:hAnsiTheme="minorHAnsi" w:cstheme="minorHAnsi"/>
+          <w:color w:val="000000"/>
+          <w:sz w:val="22"/>
+          <w:szCs w:val="22"/>
+        </w:rPr>
+        <w:t xml:space="preserve"> </w:t>
       </w:r>
       <w:r>
         <w:rPr>
@@ -1327,8 +1563,50 @@
           <w:szCs w:val="22"/>
           <w:u w:val="single"/>
         </w:rPr>
-        <w:t>from sklearn.preprocessing import StandardScaler</w:t>
-      </w:r>
+        <w:t xml:space="preserve">from </w:t>
+      </w:r>
+      <w:proofErr w:type="spellStart"/>
+      <w:proofErr w:type="gramStart"/>
+      <w:r>
+        <w:rPr>
+          <w:rFonts w:asciiTheme="minorHAnsi" w:hAnsiTheme="minorHAnsi" w:cstheme="minorHAnsi"/>
+          <w:i/>
+          <w:iCs/>
+          <w:color w:val="000000"/>
+          <w:sz w:val="22"/>
+          <w:szCs w:val="22"/>
+          <w:u w:val="single"/>
+        </w:rPr>
+        <w:t>sklearn.preprocessing</w:t>
+      </w:r>
+      <w:proofErr w:type="spellEnd"/>
+      <w:proofErr w:type="gramEnd"/>
+      <w:r>
+        <w:rPr>
+          <w:rFonts w:asciiTheme="minorHAnsi" w:hAnsiTheme="minorHAnsi" w:cstheme="minorHAnsi"/>
+          <w:i/>
+          <w:iCs/>
+          <w:color w:val="000000"/>
+          <w:sz w:val="22"/>
+          <w:szCs w:val="22"/>
+          <w:u w:val="single"/>
+        </w:rPr>
+        <w:t xml:space="preserve"> import </w:t>
+      </w:r>
+      <w:proofErr w:type="spellStart"/>
+      <w:r>
+        <w:rPr>
+          <w:rFonts w:asciiTheme="minorHAnsi" w:hAnsiTheme="minorHAnsi" w:cstheme="minorHAnsi"/>
+          <w:i/>
+          <w:iCs/>
+          <w:color w:val="000000"/>
+          <w:sz w:val="22"/>
+          <w:szCs w:val="22"/>
+          <w:u w:val="single"/>
+        </w:rPr>
+        <w:t>StandardScaler</w:t>
+      </w:r>
+      <w:proofErr w:type="spellEnd"/>
       <w:r>
         <w:rPr>
           <w:rFonts w:asciiTheme="minorHAnsi" w:hAnsiTheme="minorHAnsi" w:cstheme="minorHAnsi"/>
@@ -1394,7 +1672,21 @@
         <w:rPr>
           <w:szCs w:val="22"/>
         </w:rPr>
-        <w:t>Importing KMeans for clustering</w:t>
+        <w:t xml:space="preserve">Importing </w:t>
+      </w:r>
+      <w:proofErr w:type="spellStart"/>
+      <w:r>
+        <w:rPr>
+          <w:szCs w:val="22"/>
+        </w:rPr>
+        <w:t>KMeans</w:t>
+      </w:r>
+      <w:proofErr w:type="spellEnd"/>
+      <w:r>
+        <w:rPr>
+          <w:szCs w:val="22"/>
+        </w:rPr>
+        <w:t xml:space="preserve"> for clustering</w:t>
       </w:r>
       <w:r>
         <w:rPr>
@@ -1408,8 +1700,38 @@
           <w:iCs/>
           <w:szCs w:val="22"/>
         </w:rPr>
-        <w:t>from sklearn.cluster import KMeans</w:t>
-      </w:r>
+        <w:t xml:space="preserve">from </w:t>
+      </w:r>
+      <w:proofErr w:type="spellStart"/>
+      <w:proofErr w:type="gramStart"/>
+      <w:r>
+        <w:rPr>
+          <w:i/>
+          <w:iCs/>
+          <w:szCs w:val="22"/>
+        </w:rPr>
+        <w:t>sklearn.cluster</w:t>
+      </w:r>
+      <w:proofErr w:type="spellEnd"/>
+      <w:proofErr w:type="gramEnd"/>
+      <w:r>
+        <w:rPr>
+          <w:i/>
+          <w:iCs/>
+          <w:szCs w:val="22"/>
+        </w:rPr>
+        <w:t xml:space="preserve"> import </w:t>
+      </w:r>
+      <w:proofErr w:type="spellStart"/>
+      <w:r>
+        <w:rPr>
+          <w:i/>
+          <w:iCs/>
+          <w:szCs w:val="22"/>
+        </w:rPr>
+        <w:t>KMeans</w:t>
+      </w:r>
+      <w:proofErr w:type="spellEnd"/>
       <w:r>
         <w:rPr>
           <w:szCs w:val="22"/>
@@ -1433,7 +1755,35 @@
         <w:rPr>
           <w:szCs w:val="22"/>
         </w:rPr>
-        <w:t>Keep n_clusters = 7 , because we know that we have 7 unique classes in dataset</w:t>
+        <w:t xml:space="preserve">Keep </w:t>
+      </w:r>
+      <w:proofErr w:type="spellStart"/>
+      <w:r>
+        <w:rPr>
+          <w:szCs w:val="22"/>
+        </w:rPr>
+        <w:t>n_clusters</w:t>
+      </w:r>
+      <w:proofErr w:type="spellEnd"/>
+      <w:r>
+        <w:rPr>
+          <w:szCs w:val="22"/>
+        </w:rPr>
+        <w:t xml:space="preserve"> = </w:t>
+      </w:r>
+      <w:proofErr w:type="gramStart"/>
+      <w:r>
+        <w:rPr>
+          <w:szCs w:val="22"/>
+        </w:rPr>
+        <w:t>7 ,</w:t>
+      </w:r>
+      <w:proofErr w:type="gramEnd"/>
+      <w:r>
+        <w:rPr>
+          <w:szCs w:val="22"/>
+        </w:rPr>
+        <w:t xml:space="preserve"> because we know that we have 7 unique classes in dataset</w:t>
       </w:r>
     </w:p>
     <w:p>
@@ -1502,12 +1852,14 @@
         </w:rPr>
         <w:t xml:space="preserve">Defining function </w:t>
       </w:r>
+      <w:proofErr w:type="spellStart"/>
       <w:r>
         <w:rPr>
           <w:szCs w:val="22"/>
         </w:rPr>
         <w:t>optimal_k_means</w:t>
       </w:r>
+      <w:proofErr w:type="spellEnd"/>
       <w:r>
         <w:rPr>
           <w:szCs w:val="22"/>
@@ -1553,7 +1905,21 @@
         <w:rPr>
           <w:szCs w:val="22"/>
         </w:rPr>
-        <w:t>Defining RandomForestClassifier (</w:t>
+        <w:t xml:space="preserve">Defining </w:t>
+      </w:r>
+      <w:proofErr w:type="spellStart"/>
+      <w:r>
+        <w:rPr>
+          <w:szCs w:val="22"/>
+        </w:rPr>
+        <w:t>RandomForestClassifier</w:t>
+      </w:r>
+      <w:proofErr w:type="spellEnd"/>
+      <w:r>
+        <w:rPr>
+          <w:szCs w:val="22"/>
+        </w:rPr>
+        <w:t xml:space="preserve"> (</w:t>
       </w:r>
       <w:r>
         <w:rPr>
@@ -1562,8 +1928,41 @@
           <w:szCs w:val="22"/>
           <w:u w:val="single"/>
         </w:rPr>
-        <w:t>from sklearn.ensemble import RandomForestClassifier</w:t>
-      </w:r>
+        <w:t xml:space="preserve">from </w:t>
+      </w:r>
+      <w:proofErr w:type="spellStart"/>
+      <w:proofErr w:type="gramStart"/>
+      <w:r>
+        <w:rPr>
+          <w:i/>
+          <w:iCs/>
+          <w:szCs w:val="22"/>
+          <w:u w:val="single"/>
+        </w:rPr>
+        <w:t>sklearn.ensemble</w:t>
+      </w:r>
+      <w:proofErr w:type="spellEnd"/>
+      <w:proofErr w:type="gramEnd"/>
+      <w:r>
+        <w:rPr>
+          <w:i/>
+          <w:iCs/>
+          <w:szCs w:val="22"/>
+          <w:u w:val="single"/>
+        </w:rPr>
+        <w:t xml:space="preserve"> import </w:t>
+      </w:r>
+      <w:proofErr w:type="spellStart"/>
+      <w:r>
+        <w:rPr>
+          <w:i/>
+          <w:iCs/>
+          <w:szCs w:val="22"/>
+          <w:u w:val="single"/>
+        </w:rPr>
+        <w:t>RandomForestClassifier</w:t>
+      </w:r>
+      <w:proofErr w:type="spellEnd"/>
       <w:r>
         <w:rPr>
           <w:szCs w:val="22"/>
@@ -1660,7 +2059,21 @@
         <w:rPr>
           <w:szCs w:val="22"/>
         </w:rPr>
-        <w:t>Using GridSearchCV for Hyperparameter tuning (</w:t>
+        <w:t xml:space="preserve">Using </w:t>
+      </w:r>
+      <w:proofErr w:type="spellStart"/>
+      <w:r>
+        <w:rPr>
+          <w:szCs w:val="22"/>
+        </w:rPr>
+        <w:t>GridSearchCV</w:t>
+      </w:r>
+      <w:proofErr w:type="spellEnd"/>
+      <w:r>
+        <w:rPr>
+          <w:szCs w:val="22"/>
+        </w:rPr>
+        <w:t xml:space="preserve"> for Hyperparameter tuning (</w:t>
       </w:r>
       <w:r>
         <w:rPr>
@@ -1668,8 +2081,46 @@
           <w:iCs/>
           <w:szCs w:val="22"/>
         </w:rPr>
-        <w:t>from sklearn.model_selection import GridSearchCV</w:t>
-      </w:r>
+        <w:t xml:space="preserve">from </w:t>
+      </w:r>
+      <w:proofErr w:type="spellStart"/>
+      <w:proofErr w:type="gramStart"/>
+      <w:r>
+        <w:rPr>
+          <w:i/>
+          <w:iCs/>
+          <w:szCs w:val="22"/>
+        </w:rPr>
+        <w:t>sklearn.model</w:t>
+      </w:r>
+      <w:proofErr w:type="gramEnd"/>
+      <w:r>
+        <w:rPr>
+          <w:i/>
+          <w:iCs/>
+          <w:szCs w:val="22"/>
+        </w:rPr>
+        <w:t>_selection</w:t>
+      </w:r>
+      <w:proofErr w:type="spellEnd"/>
+      <w:r>
+        <w:rPr>
+          <w:i/>
+          <w:iCs/>
+          <w:szCs w:val="22"/>
+        </w:rPr>
+        <w:t xml:space="preserve"> import </w:t>
+      </w:r>
+      <w:proofErr w:type="spellStart"/>
+      <w:r>
+        <w:rPr>
+          <w:i/>
+          <w:iCs/>
+          <w:szCs w:val="22"/>
+        </w:rPr>
+        <w:t>GridSearchCV</w:t>
+      </w:r>
+      <w:proofErr w:type="spellEnd"/>
       <w:r>
         <w:rPr>
           <w:szCs w:val="22"/>
@@ -1723,7 +2174,43 @@
           <w:sz w:val="22"/>
           <w:szCs w:val="22"/>
         </w:rPr>
-        <w:t>{'criterion': 'entropy','max_depth': 8,'max_features': 'sqrt','n_estimators': 40}</w:t>
+        <w:t>{'criterion': 'entropy','</w:t>
+      </w:r>
+      <w:proofErr w:type="spellStart"/>
+      <w:r>
+        <w:rPr>
+          <w:color w:val="000000"/>
+          <w:sz w:val="22"/>
+          <w:szCs w:val="22"/>
+        </w:rPr>
+        <w:t>max_depth</w:t>
+      </w:r>
+      <w:proofErr w:type="spellEnd"/>
+      <w:r>
+        <w:rPr>
+          <w:color w:val="000000"/>
+          <w:sz w:val="22"/>
+          <w:szCs w:val="22"/>
+        </w:rPr>
+        <w:t>': 8,'max_features': 'sqrt','</w:t>
+      </w:r>
+      <w:proofErr w:type="spellStart"/>
+      <w:r>
+        <w:rPr>
+          <w:color w:val="000000"/>
+          <w:sz w:val="22"/>
+          <w:szCs w:val="22"/>
+        </w:rPr>
+        <w:t>n_estimators</w:t>
+      </w:r>
+      <w:proofErr w:type="spellEnd"/>
+      <w:r>
+        <w:rPr>
+          <w:color w:val="000000"/>
+          <w:sz w:val="22"/>
+          <w:szCs w:val="22"/>
+        </w:rPr>
+        <w:t>': 40}</w:t>
       </w:r>
     </w:p>
     <w:p>
@@ -1759,6 +2246,8 @@
         </w:rPr>
         <w:t xml:space="preserve">Best estimator </w:t>
       </w:r>
+      <w:proofErr w:type="spellStart"/>
+      <w:proofErr w:type="gramStart"/>
       <w:r>
         <w:rPr>
           <w:rFonts w:asciiTheme="minorHAnsi" w:hAnsiTheme="minorHAnsi" w:cstheme="minorHAnsi"/>
@@ -1768,13 +2257,77 @@
         </w:rPr>
         <w:t>RandomForestClassifier</w:t>
       </w:r>
+      <w:proofErr w:type="spellEnd"/>
       <w:r>
         <w:rPr>
           <w:color w:val="000000"/>
           <w:sz w:val="22"/>
           <w:szCs w:val="22"/>
         </w:rPr>
-        <w:t>(criterion='entropy', max_depth=8, max_features='sqrt' n_estimators=40)</w:t>
+        <w:t>(</w:t>
+      </w:r>
+      <w:proofErr w:type="gramEnd"/>
+      <w:r>
+        <w:rPr>
+          <w:color w:val="000000"/>
+          <w:sz w:val="22"/>
+          <w:szCs w:val="22"/>
+        </w:rPr>
+        <w:t xml:space="preserve">criterion='entropy', </w:t>
+      </w:r>
+      <w:proofErr w:type="spellStart"/>
+      <w:r>
+        <w:rPr>
+          <w:color w:val="000000"/>
+          <w:sz w:val="22"/>
+          <w:szCs w:val="22"/>
+        </w:rPr>
+        <w:t>max_depth</w:t>
+      </w:r>
+      <w:proofErr w:type="spellEnd"/>
+      <w:r>
+        <w:rPr>
+          <w:color w:val="000000"/>
+          <w:sz w:val="22"/>
+          <w:szCs w:val="22"/>
+        </w:rPr>
+        <w:t xml:space="preserve">=8, </w:t>
+      </w:r>
+      <w:proofErr w:type="spellStart"/>
+      <w:r>
+        <w:rPr>
+          <w:color w:val="000000"/>
+          <w:sz w:val="22"/>
+          <w:szCs w:val="22"/>
+        </w:rPr>
+        <w:t>max_features</w:t>
+      </w:r>
+      <w:proofErr w:type="spellEnd"/>
+      <w:r>
+        <w:rPr>
+          <w:color w:val="000000"/>
+          <w:sz w:val="22"/>
+          <w:szCs w:val="22"/>
+        </w:rPr>
+        <w:t xml:space="preserve">='sqrt' </w:t>
+      </w:r>
+      <w:proofErr w:type="spellStart"/>
+      <w:r>
+        <w:rPr>
+          <w:color w:val="000000"/>
+          <w:sz w:val="22"/>
+          <w:szCs w:val="22"/>
+        </w:rPr>
+        <w:t>n_estimators</w:t>
+      </w:r>
+      <w:proofErr w:type="spellEnd"/>
+      <w:r>
+        <w:rPr>
+          <w:color w:val="000000"/>
+          <w:sz w:val="22"/>
+          <w:szCs w:val="22"/>
+        </w:rPr>
+        <w:t>=40)</w:t>
       </w:r>
     </w:p>
     <w:p>
@@ -1865,7 +2418,21 @@
         <w:rPr>
           <w:szCs w:val="22"/>
         </w:rPr>
-        <w:t xml:space="preserve"> Using pickle or joblib we can save our model in binary format</w:t>
+        <w:t xml:space="preserve"> Using pickle or </w:t>
+      </w:r>
+      <w:proofErr w:type="spellStart"/>
+      <w:r>
+        <w:rPr>
+          <w:szCs w:val="22"/>
+        </w:rPr>
+        <w:t>joblib</w:t>
+      </w:r>
+      <w:proofErr w:type="spellEnd"/>
+      <w:r>
+        <w:rPr>
+          <w:szCs w:val="22"/>
+        </w:rPr>
+        <w:t xml:space="preserve"> we can save our model in binary format</w:t>
       </w:r>
     </w:p>
     <w:p>
@@ -1884,7 +2451,21 @@
         <w:rPr>
           <w:szCs w:val="22"/>
         </w:rPr>
-        <w:t>Save model as ‘model.pkl’ file</w:t>
+        <w:t>Save model as ‘</w:t>
+      </w:r>
+      <w:proofErr w:type="spellStart"/>
+      <w:r>
+        <w:rPr>
+          <w:szCs w:val="22"/>
+        </w:rPr>
+        <w:t>model.pkl</w:t>
+      </w:r>
+      <w:proofErr w:type="spellEnd"/>
+      <w:r>
+        <w:rPr>
+          <w:szCs w:val="22"/>
+        </w:rPr>
+        <w:t>’ file</w:t>
       </w:r>
     </w:p>
     <w:p>
@@ -1982,7 +2563,21 @@
         <w:rPr>
           <w:rFonts w:eastAsia="Times New Roman"/>
         </w:rPr>
-        <w:t xml:space="preserve">Download and key .pem file for further use. To connect to EC2 instance </w:t>
+        <w:t>Download and key .</w:t>
+      </w:r>
+      <w:proofErr w:type="spellStart"/>
+      <w:r>
+        <w:rPr>
+          <w:rFonts w:eastAsia="Times New Roman"/>
+        </w:rPr>
+        <w:t>pem</w:t>
+      </w:r>
+      <w:proofErr w:type="spellEnd"/>
+      <w:r>
+        <w:rPr>
+          <w:rFonts w:eastAsia="Times New Roman"/>
+        </w:rPr>
+        <w:t xml:space="preserve"> file for further use. To connect to EC2 instance </w:t>
       </w:r>
     </w:p>
     <w:p>
@@ -2052,7 +2647,21 @@
         <w:rPr>
           <w:rFonts w:eastAsia="Times New Roman"/>
         </w:rPr>
-        <w:t xml:space="preserve">Provide your Host name, user name and password. To </w:t>
+        <w:t xml:space="preserve">Provide your Host name, </w:t>
+      </w:r>
+      <w:proofErr w:type="gramStart"/>
+      <w:r>
+        <w:rPr>
+          <w:rFonts w:eastAsia="Times New Roman"/>
+        </w:rPr>
+        <w:t>user name</w:t>
+      </w:r>
+      <w:proofErr w:type="gramEnd"/>
+      <w:r>
+        <w:rPr>
+          <w:rFonts w:eastAsia="Times New Roman"/>
+        </w:rPr>
+        <w:t xml:space="preserve"> and password. To </w:t>
       </w:r>
     </w:p>
     <w:p>
@@ -2070,7 +2679,21 @@
         <w:rPr>
           <w:rFonts w:eastAsia="Times New Roman"/>
         </w:rPr>
-        <w:t>Host name you can get from AWS EC2 instance. Just select instance and click on connect button on top. Then go to to SSH client tab, there you can get</w:t>
+        <w:t xml:space="preserve">Host name you can get from AWS EC2 instance. Just select instance and click on connect button on top. Then go to </w:t>
+      </w:r>
+      <w:proofErr w:type="spellStart"/>
+      <w:r>
+        <w:rPr>
+          <w:rFonts w:eastAsia="Times New Roman"/>
+        </w:rPr>
+        <w:t>to</w:t>
+      </w:r>
+      <w:proofErr w:type="spellEnd"/>
+      <w:r>
+        <w:rPr>
+          <w:rFonts w:eastAsia="Times New Roman"/>
+        </w:rPr>
+        <w:t xml:space="preserve"> SSH client tab, there you can get</w:t>
       </w:r>
       <w:r>
         <w:rPr>
@@ -2285,8 +2908,38 @@
         <w:rPr>
           <w:rFonts w:eastAsia="Times New Roman"/>
         </w:rPr>
-        <w:t>For password you and use your .pem file which you got from aws .</w:t>
-      </w:r>
+        <w:t>For password you and use your .</w:t>
+      </w:r>
+      <w:proofErr w:type="spellStart"/>
+      <w:r>
+        <w:rPr>
+          <w:rFonts w:eastAsia="Times New Roman"/>
+        </w:rPr>
+        <w:t>pem</w:t>
+      </w:r>
+      <w:proofErr w:type="spellEnd"/>
+      <w:r>
+        <w:rPr>
+          <w:rFonts w:eastAsia="Times New Roman"/>
+        </w:rPr>
+        <w:t xml:space="preserve"> file which you got from </w:t>
+      </w:r>
+      <w:proofErr w:type="spellStart"/>
+      <w:proofErr w:type="gramStart"/>
+      <w:r>
+        <w:rPr>
+          <w:rFonts w:eastAsia="Times New Roman"/>
+        </w:rPr>
+        <w:t>aws</w:t>
+      </w:r>
+      <w:proofErr w:type="spellEnd"/>
+      <w:r>
+        <w:rPr>
+          <w:rFonts w:eastAsia="Times New Roman"/>
+        </w:rPr>
+        <w:t xml:space="preserve"> .</w:t>
+      </w:r>
+      <w:proofErr w:type="gramEnd"/>
     </w:p>
     <w:p>
       <w:pPr>
@@ -2401,7 +3054,21 @@
           <w:rFonts w:eastAsia="Times New Roman"/>
         </w:rPr>
         <w:lastRenderedPageBreak/>
-        <w:t>And browse your Private key file (.pem) file in search bar.</w:t>
+        <w:t>And browse your Private key file (.</w:t>
+      </w:r>
+      <w:proofErr w:type="spellStart"/>
+      <w:r>
+        <w:rPr>
+          <w:rFonts w:eastAsia="Times New Roman"/>
+        </w:rPr>
+        <w:t>pem</w:t>
+      </w:r>
+      <w:proofErr w:type="spellEnd"/>
+      <w:r>
+        <w:rPr>
+          <w:rFonts w:eastAsia="Times New Roman"/>
+        </w:rPr>
+        <w:t>) file in search bar.</w:t>
       </w:r>
     </w:p>
     <w:p>
@@ -2427,12 +3094,42 @@
           <w:rFonts w:eastAsia="Times New Roman"/>
         </w:rPr>
       </w:pPr>
-      <w:r>
-        <w:rPr>
-          <w:rFonts w:eastAsia="Times New Roman"/>
-        </w:rPr>
-        <w:t>Again okay convert to pkt file. And use it .</w:t>
-      </w:r>
+      <w:proofErr w:type="gramStart"/>
+      <w:r>
+        <w:rPr>
+          <w:rFonts w:eastAsia="Times New Roman"/>
+        </w:rPr>
+        <w:t>Again</w:t>
+      </w:r>
+      <w:proofErr w:type="gramEnd"/>
+      <w:r>
+        <w:rPr>
+          <w:rFonts w:eastAsia="Times New Roman"/>
+        </w:rPr>
+        <w:t xml:space="preserve"> okay convert to </w:t>
+      </w:r>
+      <w:proofErr w:type="spellStart"/>
+      <w:r>
+        <w:rPr>
+          <w:rFonts w:eastAsia="Times New Roman"/>
+        </w:rPr>
+        <w:t>pkt</w:t>
+      </w:r>
+      <w:proofErr w:type="spellEnd"/>
+      <w:r>
+        <w:rPr>
+          <w:rFonts w:eastAsia="Times New Roman"/>
+        </w:rPr>
+        <w:t xml:space="preserve"> file. And use </w:t>
+      </w:r>
+      <w:proofErr w:type="gramStart"/>
+      <w:r>
+        <w:rPr>
+          <w:rFonts w:eastAsia="Times New Roman"/>
+        </w:rPr>
+        <w:t>it .</w:t>
+      </w:r>
+      <w:proofErr w:type="gramEnd"/>
     </w:p>
     <w:p>
       <w:pPr>
@@ -2571,8 +3268,16 @@
         <w:rPr>
           <w:rFonts w:eastAsia="Times New Roman"/>
         </w:rPr>
-        <w:t>You will get an tab having two partitions on left side and right side .</w:t>
-      </w:r>
+        <w:t xml:space="preserve">You will get an tab having two partitions on left side and right </w:t>
+      </w:r>
+      <w:proofErr w:type="gramStart"/>
+      <w:r>
+        <w:rPr>
+          <w:rFonts w:eastAsia="Times New Roman"/>
+        </w:rPr>
+        <w:t>side .</w:t>
+      </w:r>
+      <w:proofErr w:type="gramEnd"/>
     </w:p>
     <w:p>
       <w:pPr>
@@ -2592,7 +3297,14 @@
         <w:rPr>
           <w:rFonts w:eastAsia="Times New Roman"/>
         </w:rPr>
-        <w:t xml:space="preserve">showing files having in your local machine like.html templets app.py or any other file and Right side folder showing files/ folder on AWS </w:t>
+        <w:t xml:space="preserve">showing files having in your local machine like.html templets app.py or any other file and Right side folder showing files/ folder on </w:t>
+      </w:r>
+      <w:proofErr w:type="gramStart"/>
+      <w:r>
+        <w:rPr>
+          <w:rFonts w:eastAsia="Times New Roman"/>
+        </w:rPr>
+        <w:t xml:space="preserve">AWS </w:t>
       </w:r>
       <w:r>
         <w:rPr>
@@ -2600,6 +3312,7 @@
         </w:rPr>
         <w:t>.</w:t>
       </w:r>
+      <w:proofErr w:type="gramEnd"/>
     </w:p>
     <w:p>
       <w:pPr>
@@ -2619,19 +3332,47 @@
         <w:rPr>
           <w:rFonts w:eastAsia="Times New Roman"/>
         </w:rPr>
-        <w:t xml:space="preserve">and click on upload to </w:t>
-      </w:r>
-      <w:r>
-        <w:rPr>
-          <w:rFonts w:eastAsia="Times New Roman"/>
-        </w:rPr>
-        <w:t xml:space="preserve"> file which required to deployed </w:t>
-      </w:r>
-      <w:r>
-        <w:rPr>
-          <w:rFonts w:eastAsia="Times New Roman"/>
-        </w:rPr>
-        <w:t>on aws folder.</w:t>
+        <w:t xml:space="preserve">and click on upload </w:t>
+      </w:r>
+      <w:proofErr w:type="gramStart"/>
+      <w:r>
+        <w:rPr>
+          <w:rFonts w:eastAsia="Times New Roman"/>
+        </w:rPr>
+        <w:t xml:space="preserve">to </w:t>
+      </w:r>
+      <w:r>
+        <w:rPr>
+          <w:rFonts w:eastAsia="Times New Roman"/>
+        </w:rPr>
+        <w:t xml:space="preserve"> file</w:t>
+      </w:r>
+      <w:proofErr w:type="gramEnd"/>
+      <w:r>
+        <w:rPr>
+          <w:rFonts w:eastAsia="Times New Roman"/>
+        </w:rPr>
+        <w:t xml:space="preserve"> which required to deployed </w:t>
+      </w:r>
+      <w:r>
+        <w:rPr>
+          <w:rFonts w:eastAsia="Times New Roman"/>
+        </w:rPr>
+        <w:t xml:space="preserve">on </w:t>
+      </w:r>
+      <w:proofErr w:type="spellStart"/>
+      <w:r>
+        <w:rPr>
+          <w:rFonts w:eastAsia="Times New Roman"/>
+        </w:rPr>
+        <w:t>aws</w:t>
+      </w:r>
+      <w:proofErr w:type="spellEnd"/>
+      <w:r>
+        <w:rPr>
+          <w:rFonts w:eastAsia="Times New Roman"/>
+        </w:rPr>
+        <w:t xml:space="preserve"> folder.</w:t>
       </w:r>
     </w:p>
     <w:p>
@@ -2719,7 +3460,35 @@
         <w:rPr>
           <w:rFonts w:eastAsia="Times New Roman"/>
         </w:rPr>
-        <w:t xml:space="preserve">You will automatically get open putyy terminal with connection of your ec2 instance . </w:t>
+        <w:t xml:space="preserve">You will automatically get open </w:t>
+      </w:r>
+      <w:proofErr w:type="spellStart"/>
+      <w:r>
+        <w:rPr>
+          <w:rFonts w:eastAsia="Times New Roman"/>
+        </w:rPr>
+        <w:t>putyy</w:t>
+      </w:r>
+      <w:proofErr w:type="spellEnd"/>
+      <w:r>
+        <w:rPr>
+          <w:rFonts w:eastAsia="Times New Roman"/>
+        </w:rPr>
+        <w:t xml:space="preserve"> terminal with connection of your ec2 </w:t>
+      </w:r>
+      <w:proofErr w:type="gramStart"/>
+      <w:r>
+        <w:rPr>
+          <w:rFonts w:eastAsia="Times New Roman"/>
+        </w:rPr>
+        <w:t>instance .</w:t>
+      </w:r>
+      <w:proofErr w:type="gramEnd"/>
+      <w:r>
+        <w:rPr>
+          <w:rFonts w:eastAsia="Times New Roman"/>
+        </w:rPr>
+        <w:t xml:space="preserve"> </w:t>
       </w:r>
       <w:r>
         <w:rPr>
@@ -2895,7 +3664,21 @@
         <w:rPr>
           <w:rFonts w:eastAsia="Times New Roman"/>
         </w:rPr>
-        <w:t>After connect to server</w:t>
+        <w:t xml:space="preserve">After </w:t>
+      </w:r>
+      <w:proofErr w:type="gramStart"/>
+      <w:r>
+        <w:rPr>
+          <w:rFonts w:eastAsia="Times New Roman"/>
+        </w:rPr>
+        <w:t>connect</w:t>
+      </w:r>
+      <w:proofErr w:type="gramEnd"/>
+      <w:r>
+        <w:rPr>
+          <w:rFonts w:eastAsia="Times New Roman"/>
+        </w:rPr>
+        <w:t xml:space="preserve"> to server</w:t>
       </w:r>
     </w:p>
     <w:p>
@@ -2910,7 +3693,21 @@
         <w:rPr>
           <w:rFonts w:eastAsia="Times New Roman"/>
         </w:rPr>
-        <w:t>$ sudo apt install python3</w:t>
+        <w:t xml:space="preserve">$ </w:t>
+      </w:r>
+      <w:proofErr w:type="spellStart"/>
+      <w:r>
+        <w:rPr>
+          <w:rFonts w:eastAsia="Times New Roman"/>
+        </w:rPr>
+        <w:t>sudo</w:t>
+      </w:r>
+      <w:proofErr w:type="spellEnd"/>
+      <w:r>
+        <w:rPr>
+          <w:rFonts w:eastAsia="Times New Roman"/>
+        </w:rPr>
+        <w:t xml:space="preserve"> apt install python3</w:t>
       </w:r>
     </w:p>
     <w:p>
@@ -2942,11 +3739,19 @@
         </w:rPr>
         <w:t xml:space="preserve"> </w:t>
       </w:r>
-      <w:r>
-        <w:rPr>
-          <w:rFonts w:eastAsia="Times New Roman"/>
-        </w:rPr>
-        <w:t>sudo apt-</w:t>
+      <w:proofErr w:type="spellStart"/>
+      <w:r>
+        <w:rPr>
+          <w:rFonts w:eastAsia="Times New Roman"/>
+        </w:rPr>
+        <w:t>sudo</w:t>
+      </w:r>
+      <w:proofErr w:type="spellEnd"/>
+      <w:r>
+        <w:rPr>
+          <w:rFonts w:eastAsia="Times New Roman"/>
+        </w:rPr>
+        <w:t xml:space="preserve"> apt-</w:t>
       </w:r>
       <w:r>
         <w:rPr>
@@ -2964,7 +3769,21 @@
         <w:rPr>
           <w:rFonts w:eastAsia="Times New Roman"/>
         </w:rPr>
-        <w:t xml:space="preserve"> &amp;&amp; sudo apt-get install python3-pip</w:t>
+        <w:t xml:space="preserve"> &amp;&amp; </w:t>
+      </w:r>
+      <w:proofErr w:type="spellStart"/>
+      <w:r>
+        <w:rPr>
+          <w:rFonts w:eastAsia="Times New Roman"/>
+        </w:rPr>
+        <w:t>sudo</w:t>
+      </w:r>
+      <w:proofErr w:type="spellEnd"/>
+      <w:r>
+        <w:rPr>
+          <w:rFonts w:eastAsia="Times New Roman"/>
+        </w:rPr>
+        <w:t xml:space="preserve"> apt-get install python3-pip</w:t>
       </w:r>
       <w:r>
         <w:rPr>
@@ -2994,7 +3813,21 @@
         <w:rPr>
           <w:rFonts w:eastAsia="Times New Roman"/>
         </w:rPr>
-        <w:t>$ pip3 install -r requirements.txt   (which will install all listed librarie</w:t>
+        <w:t>$ pip3 install -r requirements.txt</w:t>
+      </w:r>
+      <w:proofErr w:type="gramStart"/>
+      <w:r>
+        <w:rPr>
+          <w:rFonts w:eastAsia="Times New Roman"/>
+        </w:rPr>
+        <w:t xml:space="preserve">   (</w:t>
+      </w:r>
+      <w:proofErr w:type="gramEnd"/>
+      <w:r>
+        <w:rPr>
+          <w:rFonts w:eastAsia="Times New Roman"/>
+        </w:rPr>
+        <w:t>which will install all listed librarie</w:t>
       </w:r>
       <w:r>
         <w:rPr>
@@ -3042,13 +3875,41 @@
         <w:rPr>
           <w:rFonts w:eastAsia="Times New Roman"/>
         </w:rPr>
-        <w:t>python3 app.py  - to simply run</w:t>
-      </w:r>
-      <w:r>
-        <w:rPr>
-          <w:rFonts w:eastAsia="Times New Roman"/>
-        </w:rPr>
-        <w:t xml:space="preserve"> webpage until putty cmd is opened. Once we </w:t>
+        <w:t xml:space="preserve">python3 </w:t>
+      </w:r>
+      <w:proofErr w:type="gramStart"/>
+      <w:r>
+        <w:rPr>
+          <w:rFonts w:eastAsia="Times New Roman"/>
+        </w:rPr>
+        <w:t>app.py  -</w:t>
+      </w:r>
+      <w:proofErr w:type="gramEnd"/>
+      <w:r>
+        <w:rPr>
+          <w:rFonts w:eastAsia="Times New Roman"/>
+        </w:rPr>
+        <w:t xml:space="preserve"> to simply run</w:t>
+      </w:r>
+      <w:r>
+        <w:rPr>
+          <w:rFonts w:eastAsia="Times New Roman"/>
+        </w:rPr>
+        <w:t xml:space="preserve"> webpage until putty </w:t>
+      </w:r>
+      <w:proofErr w:type="spellStart"/>
+      <w:r>
+        <w:rPr>
+          <w:rFonts w:eastAsia="Times New Roman"/>
+        </w:rPr>
+        <w:t>cmd</w:t>
+      </w:r>
+      <w:proofErr w:type="spellEnd"/>
+      <w:r>
+        <w:rPr>
+          <w:rFonts w:eastAsia="Times New Roman"/>
+        </w:rPr>
+        <w:t xml:space="preserve"> is opened. Once we </w:t>
       </w:r>
       <w:r>
         <w:rPr>
@@ -3078,7 +3939,21 @@
         <w:rPr>
           <w:rFonts w:eastAsia="Times New Roman"/>
         </w:rPr>
-        <w:t xml:space="preserve">$ screen -R deploy python3 app.py  -- to deploy app on web permanently even if you closed the putty the website will run continuously.  </w:t>
+        <w:t xml:space="preserve">$ screen -R deploy python3 </w:t>
+      </w:r>
+      <w:proofErr w:type="gramStart"/>
+      <w:r>
+        <w:rPr>
+          <w:rFonts w:eastAsia="Times New Roman"/>
+        </w:rPr>
+        <w:t>app.py  --</w:t>
+      </w:r>
+      <w:proofErr w:type="gramEnd"/>
+      <w:r>
+        <w:rPr>
+          <w:rFonts w:eastAsia="Times New Roman"/>
+        </w:rPr>
+        <w:t xml:space="preserve"> to deploy app on web permanently even if you closed the putty the website will run continuously.  </w:t>
       </w:r>
     </w:p>
     <w:p>
@@ -3103,7 +3978,21 @@
         <w:rPr>
           <w:rFonts w:eastAsia="Times New Roman"/>
         </w:rPr>
-        <w:t>Now you can simply copy your public DNS and paste in url link search bar and at lastly to that address simply add (:8080)</w:t>
+        <w:t xml:space="preserve">Now you can simply copy your public DNS and paste in </w:t>
+      </w:r>
+      <w:proofErr w:type="spellStart"/>
+      <w:r>
+        <w:rPr>
+          <w:rFonts w:eastAsia="Times New Roman"/>
+        </w:rPr>
+        <w:t>url</w:t>
+      </w:r>
+      <w:proofErr w:type="spellEnd"/>
+      <w:r>
+        <w:rPr>
+          <w:rFonts w:eastAsia="Times New Roman"/>
+        </w:rPr>
+        <w:t xml:space="preserve"> link search bar and at lastly to that address simply add (:8080)</w:t>
       </w:r>
     </w:p>
     <w:p>
@@ -3116,11 +4005,19 @@
           <w:szCs w:val="15"/>
         </w:rPr>
       </w:pPr>
-      <w:r>
-        <w:rPr>
-          <w:rFonts w:eastAsia="Times New Roman"/>
-        </w:rPr>
-        <w:t xml:space="preserve">Eg. </w:t>
+      <w:proofErr w:type="spellStart"/>
+      <w:r>
+        <w:rPr>
+          <w:rFonts w:eastAsia="Times New Roman"/>
+        </w:rPr>
+        <w:t>Eg.</w:t>
+      </w:r>
+      <w:proofErr w:type="spellEnd"/>
+      <w:r>
+        <w:rPr>
+          <w:rFonts w:eastAsia="Times New Roman"/>
+        </w:rPr>
+        <w:t xml:space="preserve"> </w:t>
       </w:r>
       <w:r>
         <w:rPr>
@@ -3212,7 +4109,21 @@
         <w:rPr>
           <w:rFonts w:eastAsia="Times New Roman"/>
         </w:rPr>
-        <w:t xml:space="preserve">Great your model is pushed on web. Thanks , </w:t>
+        <w:t xml:space="preserve">Great your model is pushed on web. </w:t>
+      </w:r>
+      <w:proofErr w:type="gramStart"/>
+      <w:r>
+        <w:rPr>
+          <w:rFonts w:eastAsia="Times New Roman"/>
+        </w:rPr>
+        <w:t>Thanks ,</w:t>
+      </w:r>
+      <w:proofErr w:type="gramEnd"/>
+      <w:r>
+        <w:rPr>
+          <w:rFonts w:eastAsia="Times New Roman"/>
+        </w:rPr>
+        <w:t xml:space="preserve"> </w:t>
       </w:r>
     </w:p>
     <w:p>
@@ -3224,11 +4135,19 @@
           <w:rFonts w:eastAsia="Times New Roman"/>
         </w:rPr>
       </w:pPr>
-      <w:r>
-        <w:rPr>
-          <w:rFonts w:eastAsia="Times New Roman"/>
-        </w:rPr>
-        <w:t>Hurrrey…………</w:t>
+      <w:proofErr w:type="spellStart"/>
+      <w:r>
+        <w:rPr>
+          <w:rFonts w:eastAsia="Times New Roman"/>
+        </w:rPr>
+        <w:t>Hurrrey</w:t>
+      </w:r>
+      <w:proofErr w:type="spellEnd"/>
+      <w:r>
+        <w:rPr>
+          <w:rFonts w:eastAsia="Times New Roman"/>
+        </w:rPr>
+        <w:t>…………</w:t>
       </w:r>
     </w:p>
     <w:p>
@@ -3272,7 +4191,91 @@
         <w:rPr>
           <w:rFonts w:eastAsia="Times New Roman"/>
         </w:rPr>
-        <w:t>After some modification in HTML page we can seen more beautiful screen.</w:t>
+        <w:t xml:space="preserve">After some modification in HTML </w:t>
+      </w:r>
+      <w:proofErr w:type="gramStart"/>
+      <w:r>
+        <w:rPr>
+          <w:rFonts w:eastAsia="Times New Roman"/>
+        </w:rPr>
+        <w:t>page</w:t>
+      </w:r>
+      <w:proofErr w:type="gramEnd"/>
+      <w:r>
+        <w:rPr>
+          <w:rFonts w:eastAsia="Times New Roman"/>
+        </w:rPr>
+        <w:t xml:space="preserve"> we can </w:t>
+      </w:r>
+      <w:proofErr w:type="spellStart"/>
+      <w:r>
+        <w:rPr>
+          <w:rFonts w:eastAsia="Times New Roman"/>
+        </w:rPr>
+        <w:t>seen</w:t>
+      </w:r>
+      <w:proofErr w:type="spellEnd"/>
+      <w:r>
+        <w:rPr>
+          <w:rFonts w:eastAsia="Times New Roman"/>
+        </w:rPr>
+        <w:t xml:space="preserve"> more beautiful screen.</w:t>
+      </w:r>
+    </w:p>
+    <w:p>
+      <w:pPr>
+        <w:rPr>
+          <w:rFonts w:eastAsia="Times New Roman"/>
+        </w:rPr>
+      </w:pPr>
+    </w:p>
+    <w:p>
+      <w:pPr>
+        <w:rPr>
+          <w:rFonts w:eastAsia="Times New Roman"/>
+        </w:rPr>
+      </w:pPr>
+    </w:p>
+    <w:p>
+      <w:pPr>
+        <w:rPr>
+          <w:rFonts w:eastAsia="Times New Roman"/>
+          <w:sz w:val="24"/>
+          <w:szCs w:val="24"/>
+        </w:rPr>
+      </w:pPr>
+      <w:r>
+        <w:rPr>
+          <w:rFonts w:eastAsia="Times New Roman"/>
+          <w:sz w:val="24"/>
+          <w:szCs w:val="24"/>
+        </w:rPr>
+        <w:t>Please check the link:</w:t>
+      </w:r>
+    </w:p>
+    <w:p>
+      <w:pPr>
+        <w:rPr>
+          <w:rFonts w:eastAsia="Times New Roman"/>
+          <w:sz w:val="24"/>
+          <w:szCs w:val="24"/>
+        </w:rPr>
+      </w:pPr>
+      <w:r>
+        <w:rPr>
+          <w:rFonts w:eastAsia="Times New Roman"/>
+          <w:sz w:val="24"/>
+          <w:szCs w:val="24"/>
+        </w:rPr>
+        <w:t xml:space="preserve"> </w:t>
+      </w:r>
+      <w:r>
+        <w:rPr>
+          <w:rFonts w:eastAsia="Times New Roman"/>
+          <w:sz w:val="24"/>
+          <w:szCs w:val="24"/>
+        </w:rPr>
+        <w:t>http://ec2-3-7-45-153.ap-south-1.compute.amazonaws.com:8080</w:t>
       </w:r>
     </w:p>
     <w:sectPr>

</xml_diff>